<commit_message>
Minor bug fix + Data_Script
</commit_message>
<xml_diff>
--- a/Iteration 1/Analysis/2. Use Case Descriptions.docx
+++ b/Iteration 1/Analysis/2. Use Case Descriptions.docx
@@ -1026,7 +1026,21 @@
                 <w:b/>
                 <w:lang w:val="en-CA" w:eastAsia="en-CA"/>
               </w:rPr>
-              <w:t>Dispatcher adds work order</w:t>
+              <w:t xml:space="preserve">Add </w:t>
+            </w:r>
+            <w:r>
+              <w:rPr>
+                <w:b/>
+                <w:lang w:val="en-CA" w:eastAsia="en-CA"/>
+              </w:rPr>
+              <w:t xml:space="preserve">a </w:t>
+            </w:r>
+            <w:r>
+              <w:rPr>
+                <w:b/>
+                <w:lang w:val="en-CA" w:eastAsia="en-CA"/>
+              </w:rPr>
+              <w:t>Work Order</w:t>
             </w:r>
           </w:p>
         </w:tc>
@@ -1938,7 +1952,21 @@
                 <w:b/>
                 <w:lang w:val="en-CA" w:eastAsia="en-CA"/>
               </w:rPr>
-              <w:t>Select work order</w:t>
+              <w:t xml:space="preserve">View </w:t>
+            </w:r>
+            <w:r>
+              <w:rPr>
+                <w:b/>
+                <w:lang w:val="en-CA" w:eastAsia="en-CA"/>
+              </w:rPr>
+              <w:t xml:space="preserve">a </w:t>
+            </w:r>
+            <w:r>
+              <w:rPr>
+                <w:b/>
+                <w:lang w:val="en-CA" w:eastAsia="en-CA"/>
+              </w:rPr>
+              <w:t>Work Order</w:t>
             </w:r>
           </w:p>
         </w:tc>
@@ -2813,7 +2841,7 @@
                 <w:b/>
                 <w:lang w:val="en-CA" w:eastAsia="en-CA"/>
               </w:rPr>
-              <w:t>Dispatcher updates work order</w:t>
+              <w:t>Update a Work Order</w:t>
             </w:r>
           </w:p>
         </w:tc>
@@ -3727,7 +3755,21 @@
                 <w:b/>
                 <w:lang w:val="en-CA" w:eastAsia="en-CA"/>
               </w:rPr>
-              <w:t>Cancel Work Order</w:t>
+              <w:t xml:space="preserve">Cancel </w:t>
+            </w:r>
+            <w:r>
+              <w:rPr>
+                <w:b/>
+                <w:lang w:val="en-CA" w:eastAsia="en-CA"/>
+              </w:rPr>
+              <w:t xml:space="preserve">a </w:t>
+            </w:r>
+            <w:r>
+              <w:rPr>
+                <w:b/>
+                <w:lang w:val="en-CA" w:eastAsia="en-CA"/>
+              </w:rPr>
+              <w:t>Work Order</w:t>
             </w:r>
           </w:p>
         </w:tc>
@@ -6342,10 +6384,7 @@
     <w:p/>
     <w:p/>
     <w:p/>
-    <w:p>
-      <w:bookmarkStart w:id="0" w:name="_GoBack"/>
-      <w:bookmarkEnd w:id="0"/>
-    </w:p>
+    <w:p/>
     <w:p/>
     <w:p/>
     <w:p>
@@ -6481,15 +6520,13 @@
               </w:rPr>
               <w:t xml:space="preserve">View </w:t>
             </w:r>
-            <w:proofErr w:type="spellStart"/>
             <w:r>
               <w:rPr>
                 <w:b/>
                 <w:lang w:val="en-CA" w:eastAsia="en-CA"/>
               </w:rPr>
-              <w:t>Reccomended</w:t>
-            </w:r>
-            <w:proofErr w:type="spellEnd"/>
+              <w:t>Recommended</w:t>
+            </w:r>
             <w:r>
               <w:rPr>
                 <w:b/>
@@ -8298,15 +8335,15 @@
               </w:rPr>
               <w:t xml:space="preserve">Assign a </w:t>
             </w:r>
-            <w:proofErr w:type="spellStart"/>
             <w:r>
               <w:rPr>
                 <w:b/>
                 <w:lang w:val="en-CA" w:eastAsia="en-CA"/>
               </w:rPr>
-              <w:t>resouce</w:t>
-            </w:r>
-            <w:proofErr w:type="spellEnd"/>
+              <w:t>resource</w:t>
+            </w:r>
+            <w:bookmarkStart w:id="0" w:name="_GoBack"/>
+            <w:bookmarkEnd w:id="0"/>
             <w:r>
               <w:rPr>
                 <w:b/>

</xml_diff>

<commit_message>
Nick fixed use case descriptoins and activity diagrams
</commit_message>
<xml_diff>
--- a/Iteration 1/Analysis/2. Use Case Descriptions.docx
+++ b/Iteration 1/Analysis/2. Use Case Descriptions.docx
@@ -1,6 +1,6 @@
 
 <file path=word/document.xml><?xml version="1.0" encoding="utf-8"?>
-<w:document xmlns:wpc="http://schemas.microsoft.com/office/word/2010/wordprocessingCanvas" xmlns:cx="http://schemas.microsoft.com/office/drawing/2014/chartex" xmlns:cx1="http://schemas.microsoft.com/office/drawing/2015/9/8/chartex" xmlns:cx2="http://schemas.microsoft.com/office/drawing/2015/10/21/chartex" xmlns:cx3="http://schemas.microsoft.com/office/drawing/2016/5/9/chartex" xmlns:cx4="http://schemas.microsoft.com/office/drawing/2016/5/10/chartex" xmlns:cx5="http://schemas.microsoft.com/office/drawing/2016/5/11/chartex" xmlns:cx6="http://schemas.microsoft.com/office/drawing/2016/5/12/chartex" xmlns:cx7="http://schemas.microsoft.com/office/drawing/2016/5/13/chartex" xmlns:cx8="http://schemas.microsoft.com/office/drawing/2016/5/14/chartex" xmlns:mc="http://schemas.openxmlformats.org/markup-compatibility/2006" xmlns:aink="http://schemas.microsoft.com/office/drawing/2016/ink" xmlns:am3d="http://schemas.microsoft.com/office/drawing/2017/model3d" xmlns:o="urn:schemas-microsoft-com:office:office" xmlns:r="http://schemas.openxmlformats.org/officeDocument/2006/relationships" xmlns:m="http://schemas.openxmlformats.org/officeDocument/2006/math" xmlns:v="urn:schemas-microsoft-com:vml" xmlns:wp14="http://schemas.microsoft.com/office/word/2010/wordprocessingDrawing" xmlns:wp="http://schemas.openxmlformats.org/drawingml/2006/wordprocessingDrawing" xmlns:w10="urn:schemas-microsoft-com:office:word" xmlns:w="http://schemas.openxmlformats.org/wordprocessingml/2006/main" xmlns:w14="http://schemas.microsoft.com/office/word/2010/wordml" xmlns:w15="http://schemas.microsoft.com/office/word/2012/wordml" xmlns:w16cid="http://schemas.microsoft.com/office/word/2016/wordml/cid" xmlns:w16se="http://schemas.microsoft.com/office/word/2015/wordml/symex" xmlns:wpg="http://schemas.microsoft.com/office/word/2010/wordprocessingGroup" xmlns:wpi="http://schemas.microsoft.com/office/word/2010/wordprocessingInk" xmlns:wne="http://schemas.microsoft.com/office/word/2006/wordml" xmlns:wps="http://schemas.microsoft.com/office/word/2010/wordprocessingShape" mc:Ignorable="w14 w15 w16se w16cid wp14">
+<w:document xmlns:wpc="http://schemas.microsoft.com/office/word/2010/wordprocessingCanvas" xmlns:cx="http://schemas.microsoft.com/office/drawing/2014/chartex" xmlns:cx1="http://schemas.microsoft.com/office/drawing/2015/9/8/chartex" xmlns:mc="http://schemas.openxmlformats.org/markup-compatibility/2006" xmlns:o="urn:schemas-microsoft-com:office:office" xmlns:r="http://schemas.openxmlformats.org/officeDocument/2006/relationships" xmlns:m="http://schemas.openxmlformats.org/officeDocument/2006/math" xmlns:v="urn:schemas-microsoft-com:vml" xmlns:wp14="http://schemas.microsoft.com/office/word/2010/wordprocessingDrawing" xmlns:wp="http://schemas.openxmlformats.org/drawingml/2006/wordprocessingDrawing" xmlns:w10="urn:schemas-microsoft-com:office:word" xmlns:w="http://schemas.openxmlformats.org/wordprocessingml/2006/main" xmlns:w14="http://schemas.microsoft.com/office/word/2010/wordml" xmlns:w15="http://schemas.microsoft.com/office/word/2012/wordml" xmlns:w16se="http://schemas.microsoft.com/office/word/2015/wordml/symex" xmlns:wpg="http://schemas.microsoft.com/office/word/2010/wordprocessingGroup" xmlns:wpi="http://schemas.microsoft.com/office/word/2010/wordprocessingInk" xmlns:wne="http://schemas.microsoft.com/office/word/2006/wordml" xmlns:wps="http://schemas.microsoft.com/office/word/2010/wordprocessingShape" mc:Ignorable="w14 w15 w16se wp14">
   <w:body>
     <w:tbl>
       <w:tblPr>
@@ -66,7 +66,7 @@
                 <w:b/>
                 <w:lang w:val="en-CA" w:eastAsia="en-CA"/>
               </w:rPr>
-              <w:t>1</w:t>
+              <w:t>UC01</w:t>
             </w:r>
           </w:p>
         </w:tc>
@@ -689,7 +689,7 @@
           </w:tcPr>
           <w:p>
             <w:r>
-              <w:t>1.1</w:t>
+              <w:t>1</w:t>
             </w:r>
             <w:r>
               <w:t xml:space="preserve"> Dispatcher fills in login credentials and presses submit</w:t>
@@ -731,40 +731,27 @@
               <w:rPr>
                 <w:lang w:val="en-CA" w:eastAsia="en-CA"/>
               </w:rPr>
-              <w:t>2 System Validates login information</w:t>
-            </w:r>
-          </w:p>
-          <w:p>
-            <w:pPr>
-              <w:rPr>
-                <w:lang w:val="en-CA" w:eastAsia="en-CA"/>
-              </w:rPr>
-            </w:pPr>
-            <w:r>
-              <w:rPr>
-                <w:lang w:val="en-CA" w:eastAsia="en-CA"/>
-              </w:rPr>
-              <w:t>1.</w:t>
-            </w:r>
-            <w:r>
-              <w:rPr>
-                <w:lang w:val="en-CA" w:eastAsia="en-CA"/>
-              </w:rPr>
-              <w:t>3a Login information is correct, system directs to dashboard</w:t>
-            </w:r>
-          </w:p>
-          <w:p>
-            <w:pPr>
-              <w:rPr>
-                <w:lang w:val="en-CA" w:eastAsia="en-CA"/>
-              </w:rPr>
-            </w:pPr>
-            <w:r>
-              <w:rPr>
-                <w:lang w:val="en-CA" w:eastAsia="en-CA"/>
-              </w:rPr>
-              <w:t xml:space="preserve">1.3b Login information is incorrect, dispatcher is presented an error message and must try again. </w:t>
-            </w:r>
+              <w:t>1</w:t>
+            </w:r>
+            <w:r>
+              <w:rPr>
+                <w:lang w:val="en-CA" w:eastAsia="en-CA"/>
+              </w:rPr>
+              <w:t xml:space="preserve"> System Validates login information</w:t>
+            </w:r>
+            <w:r>
+              <w:rPr>
+                <w:lang w:val="en-CA" w:eastAsia="en-CA"/>
+              </w:rPr>
+              <w:t xml:space="preserve"> and redirects to dashboard</w:t>
+            </w:r>
+          </w:p>
+          <w:p>
+            <w:pPr>
+              <w:rPr>
+                <w:lang w:val="en-CA" w:eastAsia="en-CA"/>
+              </w:rPr>
+            </w:pPr>
           </w:p>
         </w:tc>
       </w:tr>
@@ -834,12 +821,6 @@
                 <w:lang w:val="en-CA" w:eastAsia="en-CA"/>
               </w:rPr>
             </w:pPr>
-            <w:r>
-              <w:rPr>
-                <w:lang w:val="en-CA" w:eastAsia="en-CA"/>
-              </w:rPr>
-              <w:t>1.</w:t>
-            </w:r>
           </w:p>
         </w:tc>
         <w:tc>
@@ -862,19 +843,10 @@
             </w:pPr>
             <w:r>
               <w:rPr>
-                <w:sz w:val="18"/>
-                <w:szCs w:val="18"/>
-              </w:rPr>
-              <w:t>2.</w:t>
-            </w:r>
-          </w:p>
-          <w:p>
-            <w:pPr>
-              <w:rPr>
-                <w:sz w:val="18"/>
-                <w:szCs w:val="18"/>
-              </w:rPr>
-            </w:pPr>
+                <w:lang w:val="en-CA" w:eastAsia="en-CA"/>
+              </w:rPr>
+              <w:t>1.2 Login information is incorrect, dispatcher is presented an error message  and returns to 1.1</w:t>
+            </w:r>
           </w:p>
         </w:tc>
       </w:tr>
@@ -893,6 +865,8 @@
       <w:r>
         <w:t>iption</w:t>
       </w:r>
+      <w:bookmarkStart w:id="0" w:name="_GoBack"/>
+      <w:bookmarkEnd w:id="0"/>
     </w:p>
     <w:p>
       <w:r>
@@ -969,6 +943,13 @@
                 <w:b/>
                 <w:lang w:val="en-CA" w:eastAsia="en-CA"/>
               </w:rPr>
+              <w:t>UC0</w:t>
+            </w:r>
+            <w:r>
+              <w:rPr>
+                <w:b/>
+                <w:lang w:val="en-CA" w:eastAsia="en-CA"/>
+              </w:rPr>
               <w:t>2</w:t>
             </w:r>
           </w:p>
@@ -1606,90 +1587,93 @@
           </w:tcPr>
           <w:p>
             <w:r>
-              <w:t>1.1</w:t>
+              <w:t>1</w:t>
             </w:r>
             <w:r>
               <w:t xml:space="preserve"> Dispatcher presses add work order</w:t>
             </w:r>
-          </w:p>
-          <w:p>
-            <w:r>
+            <w:r>
+              <w:t xml:space="preserve"> button</w:t>
+            </w:r>
+          </w:p>
+          <w:p>
+            <w:r>
+              <w:t>2</w:t>
+            </w:r>
+            <w:r>
+              <w:t xml:space="preserve"> Dispatcher fills out form</w:t>
+            </w:r>
+          </w:p>
+          <w:p/>
+        </w:tc>
+        <w:tc>
+          <w:tcPr>
+            <w:tcW w:w="4033" w:type="dxa"/>
+            <w:tcBorders>
+              <w:top w:val="single" w:sz="4" w:space="0" w:color="000000" w:themeColor="text1"/>
+              <w:left w:val="single" w:sz="4" w:space="0" w:color="000000" w:themeColor="text1"/>
+              <w:bottom w:val="single" w:sz="4" w:space="0" w:color="000000" w:themeColor="text1"/>
+              <w:right w:val="single" w:sz="4" w:space="0" w:color="000000" w:themeColor="text1"/>
+            </w:tcBorders>
+            <w:shd w:val="clear" w:color="auto" w:fill="FFFFFF" w:themeFill="background1"/>
+          </w:tcPr>
+          <w:p>
+            <w:pPr>
+              <w:rPr>
+                <w:lang w:val="en-CA" w:eastAsia="en-CA"/>
+              </w:rPr>
+            </w:pPr>
+          </w:p>
+          <w:p>
+            <w:pPr>
+              <w:rPr>
+                <w:lang w:val="en-CA" w:eastAsia="en-CA"/>
+              </w:rPr>
+            </w:pPr>
+            <w:r>
+              <w:rPr>
+                <w:lang w:val="en-CA" w:eastAsia="en-CA"/>
+              </w:rPr>
               <w:t>1.</w:t>
             </w:r>
             <w:r>
-              <w:t>3 Dispatcher fills out form</w:t>
-            </w:r>
-          </w:p>
-          <w:p/>
-        </w:tc>
-        <w:tc>
-          <w:tcPr>
-            <w:tcW w:w="4033" w:type="dxa"/>
-            <w:tcBorders>
-              <w:top w:val="single" w:sz="4" w:space="0" w:color="000000" w:themeColor="text1"/>
-              <w:left w:val="single" w:sz="4" w:space="0" w:color="000000" w:themeColor="text1"/>
-              <w:bottom w:val="single" w:sz="4" w:space="0" w:color="000000" w:themeColor="text1"/>
-              <w:right w:val="single" w:sz="4" w:space="0" w:color="000000" w:themeColor="text1"/>
-            </w:tcBorders>
-            <w:shd w:val="clear" w:color="auto" w:fill="FFFFFF" w:themeFill="background1"/>
-          </w:tcPr>
-          <w:p>
-            <w:pPr>
-              <w:rPr>
-                <w:lang w:val="en-CA" w:eastAsia="en-CA"/>
-              </w:rPr>
-            </w:pPr>
-          </w:p>
-          <w:p>
-            <w:pPr>
-              <w:rPr>
-                <w:lang w:val="en-CA" w:eastAsia="en-CA"/>
-              </w:rPr>
-            </w:pPr>
-            <w:r>
-              <w:rPr>
-                <w:lang w:val="en-CA" w:eastAsia="en-CA"/>
-              </w:rPr>
-              <w:t>1.</w:t>
-            </w:r>
-            <w:r>
-              <w:rPr>
-                <w:lang w:val="en-CA" w:eastAsia="en-CA"/>
-              </w:rPr>
-              <w:t>2 Displays form for Dispatcher</w:t>
-            </w:r>
-          </w:p>
-          <w:p>
-            <w:pPr>
-              <w:rPr>
-                <w:lang w:val="en-CA" w:eastAsia="en-CA"/>
-              </w:rPr>
-            </w:pPr>
-            <w:r>
-              <w:rPr>
-                <w:lang w:val="en-CA" w:eastAsia="en-CA"/>
-              </w:rPr>
-              <w:t>1.</w:t>
-            </w:r>
-            <w:r>
-              <w:rPr>
-                <w:lang w:val="en-CA" w:eastAsia="en-CA"/>
-              </w:rPr>
-              <w:t>4a Work order information is all valid, work order is added and success message is displayed</w:t>
-            </w:r>
-          </w:p>
-          <w:p>
-            <w:pPr>
-              <w:rPr>
-                <w:lang w:val="en-CA" w:eastAsia="en-CA"/>
-              </w:rPr>
-            </w:pPr>
-            <w:r>
-              <w:rPr>
-                <w:lang w:val="en-CA" w:eastAsia="en-CA"/>
-              </w:rPr>
-              <w:t>1.4b Work order information is not all valid, Dispatcher is presented an error message and must try again</w:t>
-            </w:r>
+              <w:rPr>
+                <w:lang w:val="en-CA" w:eastAsia="en-CA"/>
+              </w:rPr>
+              <w:t>1</w:t>
+            </w:r>
+            <w:r>
+              <w:rPr>
+                <w:lang w:val="en-CA" w:eastAsia="en-CA"/>
+              </w:rPr>
+              <w:t xml:space="preserve"> Displays form for Dispatcher</w:t>
+            </w:r>
+          </w:p>
+          <w:p>
+            <w:pPr>
+              <w:rPr>
+                <w:lang w:val="en-CA" w:eastAsia="en-CA"/>
+              </w:rPr>
+            </w:pPr>
+            <w:r>
+              <w:rPr>
+                <w:lang w:val="en-CA" w:eastAsia="en-CA"/>
+              </w:rPr>
+              <w:t>2.2</w:t>
+            </w:r>
+            <w:r>
+              <w:rPr>
+                <w:lang w:val="en-CA" w:eastAsia="en-CA"/>
+              </w:rPr>
+              <w:t xml:space="preserve"> Work order information is all valid, work order is added and success message is displayed</w:t>
+            </w:r>
+          </w:p>
+          <w:p>
+            <w:pPr>
+              <w:rPr>
+                <w:lang w:val="en-CA" w:eastAsia="en-CA"/>
+              </w:rPr>
+            </w:pPr>
           </w:p>
         </w:tc>
       </w:tr>
@@ -1763,7 +1747,19 @@
               <w:rPr>
                 <w:lang w:val="en-CA" w:eastAsia="en-CA"/>
               </w:rPr>
-              <w:t>1.</w:t>
+              <w:t>2.1</w:t>
+            </w:r>
+            <w:r>
+              <w:rPr>
+                <w:lang w:val="en-CA" w:eastAsia="en-CA"/>
+              </w:rPr>
+              <w:t xml:space="preserve"> Work order information is not all valid, Dispatcher is presented an error message and returns to </w:t>
+            </w:r>
+            <w:r>
+              <w:rPr>
+                <w:lang w:val="en-CA" w:eastAsia="en-CA"/>
+              </w:rPr>
+              <w:t>2</w:t>
             </w:r>
           </w:p>
         </w:tc>
@@ -1785,13 +1781,6 @@
                 <w:szCs w:val="18"/>
               </w:rPr>
             </w:pPr>
-            <w:r>
-              <w:rPr>
-                <w:sz w:val="18"/>
-                <w:szCs w:val="18"/>
-              </w:rPr>
-              <w:t>2.</w:t>
-            </w:r>
           </w:p>
           <w:p>
             <w:pPr>
@@ -1895,6 +1884,13 @@
                 <w:b/>
                 <w:lang w:val="en-CA" w:eastAsia="en-CA"/>
               </w:rPr>
+              <w:t>UC0</w:t>
+            </w:r>
+            <w:r>
+              <w:rPr>
+                <w:b/>
+                <w:lang w:val="en-CA" w:eastAsia="en-CA"/>
+              </w:rPr>
               <w:t>3</w:t>
             </w:r>
           </w:p>
@@ -2130,14 +2126,12 @@
                 <w:lang w:val="en-CA" w:eastAsia="en-CA"/>
               </w:rPr>
             </w:pPr>
-            <w:proofErr w:type="spellStart"/>
-            <w:r>
-              <w:rPr>
-                <w:lang w:val="en-CA" w:eastAsia="en-CA"/>
-              </w:rPr>
-              <w:t>Disptacher</w:t>
-            </w:r>
-            <w:proofErr w:type="spellEnd"/>
+            <w:r>
+              <w:rPr>
+                <w:lang w:val="en-CA" w:eastAsia="en-CA"/>
+              </w:rPr>
+              <w:t>Dispatcher</w:t>
+            </w:r>
             <w:r>
               <w:rPr>
                 <w:lang w:val="en-CA" w:eastAsia="en-CA"/>
@@ -2189,11 +2183,9 @@
             </w:tcBorders>
           </w:tcPr>
           <w:p>
-            <w:proofErr w:type="spellStart"/>
-            <w:r>
-              <w:t>Disptacher</w:t>
-            </w:r>
-            <w:proofErr w:type="spellEnd"/>
+            <w:r>
+              <w:t>Dispatcher</w:t>
+            </w:r>
           </w:p>
         </w:tc>
       </w:tr>
@@ -2536,7 +2528,7 @@
           </w:tcPr>
           <w:p>
             <w:r>
-              <w:t>1.1</w:t>
+              <w:t>1</w:t>
             </w:r>
             <w:r>
               <w:t xml:space="preserve"> Dispatcher clicks on work order</w:t>
@@ -2579,7 +2571,13 @@
               <w:rPr>
                 <w:lang w:val="en-CA" w:eastAsia="en-CA"/>
               </w:rPr>
-              <w:t>2 Populates fields with information on specific work order</w:t>
+              <w:t>1</w:t>
+            </w:r>
+            <w:r>
+              <w:rPr>
+                <w:lang w:val="en-CA" w:eastAsia="en-CA"/>
+              </w:rPr>
+              <w:t xml:space="preserve"> Populates fields with information on specific work order</w:t>
             </w:r>
           </w:p>
           <w:p>
@@ -2784,6 +2782,13 @@
                 <w:b/>
                 <w:lang w:val="en-CA" w:eastAsia="en-CA"/>
               </w:rPr>
+              <w:t>UC0</w:t>
+            </w:r>
+            <w:r>
+              <w:rPr>
+                <w:b/>
+                <w:lang w:val="en-CA" w:eastAsia="en-CA"/>
+              </w:rPr>
               <w:t>4</w:t>
             </w:r>
           </w:p>
@@ -3413,7 +3418,7 @@
           </w:tcPr>
           <w:p>
             <w:r>
-              <w:t>1.1</w:t>
+              <w:t>1</w:t>
             </w:r>
             <w:r>
               <w:t xml:space="preserve"> Dispatcher Presses Update Work order</w:t>
@@ -3421,89 +3426,89 @@
           </w:p>
           <w:p>
             <w:r>
+              <w:t>2</w:t>
+            </w:r>
+            <w:r>
+              <w:t xml:space="preserve"> Dispatcher updates desired fields</w:t>
+            </w:r>
+          </w:p>
+          <w:p/>
+        </w:tc>
+        <w:tc>
+          <w:tcPr>
+            <w:tcW w:w="4033" w:type="dxa"/>
+            <w:tcBorders>
+              <w:top w:val="single" w:sz="4" w:space="0" w:color="000000" w:themeColor="text1"/>
+              <w:left w:val="single" w:sz="4" w:space="0" w:color="000000" w:themeColor="text1"/>
+              <w:bottom w:val="single" w:sz="4" w:space="0" w:color="000000" w:themeColor="text1"/>
+              <w:right w:val="single" w:sz="4" w:space="0" w:color="000000" w:themeColor="text1"/>
+            </w:tcBorders>
+            <w:shd w:val="clear" w:color="auto" w:fill="FFFFFF" w:themeFill="background1"/>
+          </w:tcPr>
+          <w:p>
+            <w:pPr>
+              <w:rPr>
+                <w:lang w:val="en-CA" w:eastAsia="en-CA"/>
+              </w:rPr>
+            </w:pPr>
+          </w:p>
+          <w:p>
+            <w:pPr>
+              <w:rPr>
+                <w:lang w:val="en-CA" w:eastAsia="en-CA"/>
+              </w:rPr>
+            </w:pPr>
+            <w:r>
+              <w:rPr>
+                <w:lang w:val="en-CA" w:eastAsia="en-CA"/>
+              </w:rPr>
               <w:t>1.</w:t>
             </w:r>
             <w:r>
-              <w:t>3 Dispatcher updates desired fields</w:t>
-            </w:r>
-          </w:p>
-          <w:p/>
-        </w:tc>
-        <w:tc>
-          <w:tcPr>
-            <w:tcW w:w="4033" w:type="dxa"/>
-            <w:tcBorders>
-              <w:top w:val="single" w:sz="4" w:space="0" w:color="000000" w:themeColor="text1"/>
-              <w:left w:val="single" w:sz="4" w:space="0" w:color="000000" w:themeColor="text1"/>
-              <w:bottom w:val="single" w:sz="4" w:space="0" w:color="000000" w:themeColor="text1"/>
-              <w:right w:val="single" w:sz="4" w:space="0" w:color="000000" w:themeColor="text1"/>
-            </w:tcBorders>
-            <w:shd w:val="clear" w:color="auto" w:fill="FFFFFF" w:themeFill="background1"/>
-          </w:tcPr>
-          <w:p>
-            <w:pPr>
-              <w:rPr>
-                <w:lang w:val="en-CA" w:eastAsia="en-CA"/>
-              </w:rPr>
-            </w:pPr>
-          </w:p>
-          <w:p>
-            <w:pPr>
-              <w:rPr>
-                <w:lang w:val="en-CA" w:eastAsia="en-CA"/>
-              </w:rPr>
-            </w:pPr>
-            <w:r>
-              <w:rPr>
-                <w:lang w:val="en-CA" w:eastAsia="en-CA"/>
-              </w:rPr>
-              <w:t>1.</w:t>
-            </w:r>
-            <w:r>
-              <w:rPr>
-                <w:lang w:val="en-CA" w:eastAsia="en-CA"/>
-              </w:rPr>
-              <w:t>2 System populates fields</w:t>
-            </w:r>
-          </w:p>
-          <w:p>
-            <w:pPr>
-              <w:rPr>
-                <w:lang w:val="en-CA" w:eastAsia="en-CA"/>
-              </w:rPr>
-            </w:pPr>
-          </w:p>
-          <w:p>
-            <w:pPr>
-              <w:rPr>
-                <w:lang w:val="en-CA" w:eastAsia="en-CA"/>
-              </w:rPr>
-            </w:pPr>
-            <w:r>
-              <w:rPr>
-                <w:lang w:val="en-CA" w:eastAsia="en-CA"/>
-              </w:rPr>
-              <w:t>1.</w:t>
-            </w:r>
-            <w:r>
-              <w:rPr>
-                <w:lang w:val="en-CA" w:eastAsia="en-CA"/>
-              </w:rPr>
-              <w:t>4a Information is valid, System updates work order</w:t>
-            </w:r>
-          </w:p>
-          <w:p>
-            <w:pPr>
-              <w:rPr>
-                <w:lang w:val="en-CA" w:eastAsia="en-CA"/>
-              </w:rPr>
-            </w:pPr>
-            <w:r>
-              <w:rPr>
-                <w:lang w:val="en-CA" w:eastAsia="en-CA"/>
-              </w:rPr>
-              <w:t>1.4b Information is not valid system returns error message and returns to 1.2</w:t>
-            </w:r>
+              <w:rPr>
+                <w:lang w:val="en-CA" w:eastAsia="en-CA"/>
+              </w:rPr>
+              <w:t>1</w:t>
+            </w:r>
+            <w:r>
+              <w:rPr>
+                <w:lang w:val="en-CA" w:eastAsia="en-CA"/>
+              </w:rPr>
+              <w:t xml:space="preserve"> System populates fields</w:t>
+            </w:r>
+          </w:p>
+          <w:p>
+            <w:pPr>
+              <w:rPr>
+                <w:lang w:val="en-CA" w:eastAsia="en-CA"/>
+              </w:rPr>
+            </w:pPr>
+          </w:p>
+          <w:p>
+            <w:pPr>
+              <w:rPr>
+                <w:lang w:val="en-CA" w:eastAsia="en-CA"/>
+              </w:rPr>
+            </w:pPr>
+            <w:r>
+              <w:rPr>
+                <w:lang w:val="en-CA" w:eastAsia="en-CA"/>
+              </w:rPr>
+              <w:t>2.2</w:t>
+            </w:r>
+            <w:r>
+              <w:rPr>
+                <w:lang w:val="en-CA" w:eastAsia="en-CA"/>
+              </w:rPr>
+              <w:t xml:space="preserve"> Information is valid, System updates work order</w:t>
+            </w:r>
+          </w:p>
+          <w:p>
+            <w:pPr>
+              <w:rPr>
+                <w:lang w:val="en-CA" w:eastAsia="en-CA"/>
+              </w:rPr>
+            </w:pPr>
           </w:p>
         </w:tc>
       </w:tr>
@@ -3577,7 +3582,19 @@
               <w:rPr>
                 <w:lang w:val="en-CA" w:eastAsia="en-CA"/>
               </w:rPr>
-              <w:t>1.</w:t>
+              <w:t>2.1</w:t>
+            </w:r>
+            <w:r>
+              <w:rPr>
+                <w:lang w:val="en-CA" w:eastAsia="en-CA"/>
+              </w:rPr>
+              <w:t xml:space="preserve"> Information is not valid system returns error message and returns to </w:t>
+            </w:r>
+            <w:r>
+              <w:rPr>
+                <w:lang w:val="en-CA" w:eastAsia="en-CA"/>
+              </w:rPr>
+              <w:t>2</w:t>
             </w:r>
           </w:p>
         </w:tc>
@@ -3691,6 +3708,13 @@
                 <w:b/>
                 <w:lang w:val="en-CA" w:eastAsia="en-CA"/>
               </w:rPr>
+              <w:t>UC0</w:t>
+            </w:r>
+            <w:r>
+              <w:rPr>
+                <w:b/>
+                <w:lang w:val="en-CA" w:eastAsia="en-CA"/>
+              </w:rPr>
               <w:t>5</w:t>
             </w:r>
             <w:r>
@@ -3821,14 +3845,12 @@
                 <w:lang w:val="en-CA" w:eastAsia="en-CA"/>
               </w:rPr>
             </w:pPr>
-            <w:proofErr w:type="spellStart"/>
-            <w:r>
-              <w:rPr>
-                <w:lang w:val="en-CA" w:eastAsia="en-CA"/>
-              </w:rPr>
-              <w:t>Disptacher</w:t>
-            </w:r>
-            <w:proofErr w:type="spellEnd"/>
+            <w:r>
+              <w:rPr>
+                <w:lang w:val="en-CA" w:eastAsia="en-CA"/>
+              </w:rPr>
+              <w:t>Dispatcher</w:t>
+            </w:r>
             <w:r>
               <w:rPr>
                 <w:lang w:val="en-CA" w:eastAsia="en-CA"/>
@@ -4049,7 +4071,25 @@
               <w:rPr>
                 <w:lang w:val="en-CA" w:eastAsia="en-CA"/>
               </w:rPr>
-              <w:t>02- Add work order, 04 update work order</w:t>
+              <w:t>UC</w:t>
+            </w:r>
+            <w:r>
+              <w:rPr>
+                <w:lang w:val="en-CA" w:eastAsia="en-CA"/>
+              </w:rPr>
+              <w:t xml:space="preserve">02- Add work order, </w:t>
+            </w:r>
+            <w:r>
+              <w:rPr>
+                <w:lang w:val="en-CA" w:eastAsia="en-CA"/>
+              </w:rPr>
+              <w:t>UC</w:t>
+            </w:r>
+            <w:r>
+              <w:rPr>
+                <w:lang w:val="en-CA" w:eastAsia="en-CA"/>
+              </w:rPr>
+              <w:t>04 update work order</w:t>
             </w:r>
           </w:p>
         </w:tc>
@@ -4349,26 +4389,182 @@
           </w:tcPr>
           <w:p>
             <w:r>
-              <w:t>1.1</w:t>
-            </w:r>
-            <w:r>
-              <w:t>Dispatcher selects a work order</w:t>
+              <w:t>1 Dispatcher clicks Cancel Work order button</w:t>
+            </w:r>
+          </w:p>
+          <w:p/>
+          <w:p>
+            <w:r>
+              <w:t>2</w:t>
+            </w:r>
+            <w:r>
+              <w:t xml:space="preserve"> Dispatcher presses cancel work order</w:t>
             </w:r>
           </w:p>
           <w:p/>
           <w:p/>
-          <w:p>
-            <w:r>
+        </w:tc>
+        <w:tc>
+          <w:tcPr>
+            <w:tcW w:w="4033" w:type="dxa"/>
+            <w:tcBorders>
+              <w:top w:val="single" w:sz="4" w:space="0" w:color="000000" w:themeColor="text1"/>
+              <w:left w:val="single" w:sz="4" w:space="0" w:color="000000" w:themeColor="text1"/>
+              <w:bottom w:val="single" w:sz="4" w:space="0" w:color="000000" w:themeColor="text1"/>
+              <w:right w:val="single" w:sz="4" w:space="0" w:color="000000" w:themeColor="text1"/>
+            </w:tcBorders>
+            <w:shd w:val="clear" w:color="auto" w:fill="FFFFFF" w:themeFill="background1"/>
+          </w:tcPr>
+          <w:p>
+            <w:pPr>
+              <w:rPr>
+                <w:lang w:val="en-CA" w:eastAsia="en-CA"/>
+              </w:rPr>
+            </w:pPr>
+          </w:p>
+          <w:p>
+            <w:pPr>
+              <w:rPr>
+                <w:lang w:val="en-CA" w:eastAsia="en-CA"/>
+              </w:rPr>
+            </w:pPr>
+            <w:r>
+              <w:rPr>
+                <w:lang w:val="en-CA" w:eastAsia="en-CA"/>
+              </w:rPr>
               <w:t>1.</w:t>
             </w:r>
             <w:r>
-              <w:t>3 Dispatcher presses cancel work order</w:t>
-            </w:r>
-          </w:p>
-          <w:p/>
-          <w:p>
-            <w:r>
-              <w:t>1.5 Dispatcher presses yes</w:t>
+              <w:rPr>
+                <w:lang w:val="en-CA" w:eastAsia="en-CA"/>
+              </w:rPr>
+              <w:t>1</w:t>
+            </w:r>
+            <w:r>
+              <w:rPr>
+                <w:lang w:val="en-CA" w:eastAsia="en-CA"/>
+              </w:rPr>
+              <w:t xml:space="preserve"> </w:t>
+            </w:r>
+            <w:r>
+              <w:rPr>
+                <w:lang w:val="en-CA" w:eastAsia="en-CA"/>
+              </w:rPr>
+              <w:t>System asks for confirmation</w:t>
+            </w:r>
+          </w:p>
+          <w:p>
+            <w:pPr>
+              <w:rPr>
+                <w:lang w:val="en-CA" w:eastAsia="en-CA"/>
+              </w:rPr>
+            </w:pPr>
+          </w:p>
+          <w:p>
+            <w:pPr>
+              <w:rPr>
+                <w:lang w:val="en-CA" w:eastAsia="en-CA"/>
+              </w:rPr>
+            </w:pPr>
+            <w:r>
+              <w:rPr>
+                <w:lang w:val="en-CA" w:eastAsia="en-CA"/>
+              </w:rPr>
+              <w:t>2.1</w:t>
+            </w:r>
+            <w:r>
+              <w:rPr>
+                <w:lang w:val="en-CA" w:eastAsia="en-CA"/>
+              </w:rPr>
+              <w:t xml:space="preserve"> </w:t>
+            </w:r>
+            <w:r>
+              <w:rPr>
+                <w:lang w:val="en-CA" w:eastAsia="en-CA"/>
+              </w:rPr>
+              <w:t>System display work order cancellation successful message</w:t>
+            </w:r>
+          </w:p>
+          <w:p>
+            <w:pPr>
+              <w:rPr>
+                <w:lang w:val="en-CA" w:eastAsia="en-CA"/>
+              </w:rPr>
+            </w:pPr>
+          </w:p>
+          <w:p>
+            <w:pPr>
+              <w:rPr>
+                <w:lang w:val="en-CA" w:eastAsia="en-CA"/>
+              </w:rPr>
+            </w:pPr>
+          </w:p>
+          <w:p>
+            <w:pPr>
+              <w:rPr>
+                <w:lang w:val="en-CA" w:eastAsia="en-CA"/>
+              </w:rPr>
+            </w:pPr>
+          </w:p>
+        </w:tc>
+      </w:tr>
+      <w:tr>
+        <w:trPr>
+          <w:trHeight w:val="122"/>
+        </w:trPr>
+        <w:tc>
+          <w:tcPr>
+            <w:tcW w:w="1937" w:type="dxa"/>
+            <w:tcBorders>
+              <w:top w:val="single" w:sz="4" w:space="0" w:color="000000" w:themeColor="text1"/>
+              <w:left w:val="single" w:sz="4" w:space="0" w:color="000000" w:themeColor="text1"/>
+              <w:bottom w:val="single" w:sz="4" w:space="0" w:color="000000" w:themeColor="text1"/>
+              <w:right w:val="single" w:sz="4" w:space="0" w:color="000000" w:themeColor="text1"/>
+            </w:tcBorders>
+            <w:shd w:val="clear" w:color="auto" w:fill="D9D9D9" w:themeFill="background1" w:themeFillShade="D9"/>
+          </w:tcPr>
+          <w:p>
+            <w:pPr>
+              <w:rPr>
+                <w:lang w:val="en-CA" w:eastAsia="en-CA"/>
+              </w:rPr>
+            </w:pPr>
+            <w:r>
+              <w:rPr>
+                <w:lang w:val="en-CA" w:eastAsia="en-CA"/>
+              </w:rPr>
+              <w:t>Alternate flow</w:t>
+            </w:r>
+          </w:p>
+        </w:tc>
+        <w:tc>
+          <w:tcPr>
+            <w:tcW w:w="4110" w:type="dxa"/>
+            <w:tcBorders>
+              <w:top w:val="single" w:sz="4" w:space="0" w:color="000000" w:themeColor="text1"/>
+              <w:left w:val="single" w:sz="4" w:space="0" w:color="000000" w:themeColor="text1"/>
+              <w:bottom w:val="single" w:sz="4" w:space="0" w:color="000000" w:themeColor="text1"/>
+              <w:right w:val="single" w:sz="4" w:space="0" w:color="000000" w:themeColor="text1"/>
+            </w:tcBorders>
+            <w:shd w:val="clear" w:color="auto" w:fill="FFFFFF" w:themeFill="background1"/>
+          </w:tcPr>
+          <w:p>
+            <w:pPr>
+              <w:rPr>
+                <w:lang w:val="en-CA" w:eastAsia="en-CA"/>
+              </w:rPr>
+            </w:pPr>
+            <w:r>
+              <w:rPr>
+                <w:lang w:val="en-CA" w:eastAsia="en-CA"/>
+              </w:rPr>
+              <w:t>3</w:t>
+            </w:r>
+            <w:r>
+              <w:rPr>
+                <w:lang w:val="en-CA" w:eastAsia="en-CA"/>
+              </w:rPr>
+              <w:t xml:space="preserve"> Dispatcher presses no</w:t>
             </w:r>
           </w:p>
         </w:tc>
@@ -4386,80 +4582,16 @@
           <w:p>
             <w:pPr>
               <w:rPr>
-                <w:lang w:val="en-CA" w:eastAsia="en-CA"/>
-              </w:rPr>
-            </w:pPr>
-          </w:p>
-          <w:p>
-            <w:pPr>
-              <w:rPr>
-                <w:lang w:val="en-CA" w:eastAsia="en-CA"/>
-              </w:rPr>
-            </w:pPr>
-            <w:r>
-              <w:rPr>
-                <w:lang w:val="en-CA" w:eastAsia="en-CA"/>
-              </w:rPr>
-              <w:t>1.</w:t>
-            </w:r>
-            <w:r>
-              <w:rPr>
-                <w:lang w:val="en-CA" w:eastAsia="en-CA"/>
-              </w:rPr>
-              <w:t>2 System populates fields with work order information</w:t>
-            </w:r>
-          </w:p>
-          <w:p>
-            <w:pPr>
-              <w:rPr>
-                <w:lang w:val="en-CA" w:eastAsia="en-CA"/>
-              </w:rPr>
-            </w:pPr>
-          </w:p>
-          <w:p>
-            <w:pPr>
-              <w:rPr>
-                <w:lang w:val="en-CA" w:eastAsia="en-CA"/>
-              </w:rPr>
-            </w:pPr>
-            <w:r>
-              <w:rPr>
-                <w:lang w:val="en-CA" w:eastAsia="en-CA"/>
-              </w:rPr>
-              <w:t>1.</w:t>
-            </w:r>
-            <w:r>
-              <w:rPr>
-                <w:lang w:val="en-CA" w:eastAsia="en-CA"/>
-              </w:rPr>
-              <w:t>4 System asks for confirmation</w:t>
-            </w:r>
-          </w:p>
-          <w:p>
-            <w:pPr>
-              <w:rPr>
-                <w:lang w:val="en-CA" w:eastAsia="en-CA"/>
-              </w:rPr>
-            </w:pPr>
-          </w:p>
-          <w:p>
-            <w:pPr>
-              <w:rPr>
-                <w:lang w:val="en-CA" w:eastAsia="en-CA"/>
-              </w:rPr>
-            </w:pPr>
-          </w:p>
-          <w:p>
-            <w:pPr>
-              <w:rPr>
-                <w:lang w:val="en-CA" w:eastAsia="en-CA"/>
-              </w:rPr>
-            </w:pPr>
-            <w:r>
-              <w:rPr>
-                <w:lang w:val="en-CA" w:eastAsia="en-CA"/>
-              </w:rPr>
-              <w:t>1.6 System cancels work order</w:t>
+                <w:sz w:val="18"/>
+                <w:szCs w:val="18"/>
+              </w:rPr>
+            </w:pPr>
+            <w:r>
+              <w:rPr>
+                <w:sz w:val="18"/>
+                <w:szCs w:val="18"/>
+              </w:rPr>
+              <w:t xml:space="preserve">3.1 Returns work order cancellation unsuccessful message </w:t>
             </w:r>
           </w:p>
         </w:tc>
@@ -4659,6 +4791,13 @@
                 <w:b/>
                 <w:lang w:val="en-CA" w:eastAsia="en-CA"/>
               </w:rPr>
+              <w:t>UC0</w:t>
+            </w:r>
+            <w:r>
+              <w:rPr>
+                <w:b/>
+                <w:lang w:val="en-CA" w:eastAsia="en-CA"/>
+              </w:rPr>
               <w:t>6</w:t>
             </w:r>
           </w:p>
@@ -4995,13 +5134,31 @@
               <w:rPr>
                 <w:lang w:val="en-CA" w:eastAsia="en-CA"/>
               </w:rPr>
+              <w:t>UC</w:t>
+            </w:r>
+            <w:r>
+              <w:rPr>
+                <w:lang w:val="en-CA" w:eastAsia="en-CA"/>
+              </w:rPr>
               <w:t>03- view work order</w:t>
             </w:r>
             <w:r>
               <w:rPr>
                 <w:lang w:val="en-CA" w:eastAsia="en-CA"/>
               </w:rPr>
-              <w:t>, 07-search for a work order</w:t>
+              <w:t xml:space="preserve">, </w:t>
+            </w:r>
+            <w:r>
+              <w:rPr>
+                <w:lang w:val="en-CA" w:eastAsia="en-CA"/>
+              </w:rPr>
+              <w:t>UC</w:t>
+            </w:r>
+            <w:r>
+              <w:rPr>
+                <w:lang w:val="en-CA" w:eastAsia="en-CA"/>
+              </w:rPr>
+              <w:t>07-search for a work order</w:t>
             </w:r>
           </w:p>
         </w:tc>
@@ -5295,83 +5452,92 @@
           </w:tcPr>
           <w:p>
             <w:r>
-              <w:t>1.1</w:t>
-            </w:r>
-            <w:r>
-              <w:t xml:space="preserve"> Dispatcher clicks filter icon</w:t>
+              <w:t>1</w:t>
+            </w:r>
+            <w:r>
+              <w:t xml:space="preserve"> Dispatcher clicks filter </w:t>
+            </w:r>
+            <w:r>
+              <w:t>work order button</w:t>
             </w:r>
           </w:p>
           <w:p/>
           <w:p>
             <w:r>
+              <w:t>2</w:t>
+            </w:r>
+            <w:r>
+              <w:t xml:space="preserve"> Dispatcher submits filter criteria</w:t>
+            </w:r>
+          </w:p>
+        </w:tc>
+        <w:tc>
+          <w:tcPr>
+            <w:tcW w:w="4033" w:type="dxa"/>
+            <w:tcBorders>
+              <w:top w:val="single" w:sz="4" w:space="0" w:color="000000" w:themeColor="text1"/>
+              <w:left w:val="single" w:sz="4" w:space="0" w:color="000000" w:themeColor="text1"/>
+              <w:bottom w:val="single" w:sz="4" w:space="0" w:color="000000" w:themeColor="text1"/>
+              <w:right w:val="single" w:sz="4" w:space="0" w:color="000000" w:themeColor="text1"/>
+            </w:tcBorders>
+            <w:shd w:val="clear" w:color="auto" w:fill="FFFFFF" w:themeFill="background1"/>
+          </w:tcPr>
+          <w:p>
+            <w:pPr>
+              <w:rPr>
+                <w:lang w:val="en-CA" w:eastAsia="en-CA"/>
+              </w:rPr>
+            </w:pPr>
+          </w:p>
+          <w:p>
+            <w:pPr>
+              <w:rPr>
+                <w:lang w:val="en-CA" w:eastAsia="en-CA"/>
+              </w:rPr>
+            </w:pPr>
+            <w:r>
+              <w:rPr>
+                <w:lang w:val="en-CA" w:eastAsia="en-CA"/>
+              </w:rPr>
               <w:t>1.</w:t>
             </w:r>
             <w:r>
-              <w:t>3 Dispatcher submits filter criteria</w:t>
-            </w:r>
-          </w:p>
-        </w:tc>
-        <w:tc>
-          <w:tcPr>
-            <w:tcW w:w="4033" w:type="dxa"/>
-            <w:tcBorders>
-              <w:top w:val="single" w:sz="4" w:space="0" w:color="000000" w:themeColor="text1"/>
-              <w:left w:val="single" w:sz="4" w:space="0" w:color="000000" w:themeColor="text1"/>
-              <w:bottom w:val="single" w:sz="4" w:space="0" w:color="000000" w:themeColor="text1"/>
-              <w:right w:val="single" w:sz="4" w:space="0" w:color="000000" w:themeColor="text1"/>
-            </w:tcBorders>
-            <w:shd w:val="clear" w:color="auto" w:fill="FFFFFF" w:themeFill="background1"/>
-          </w:tcPr>
-          <w:p>
-            <w:pPr>
-              <w:rPr>
-                <w:lang w:val="en-CA" w:eastAsia="en-CA"/>
-              </w:rPr>
-            </w:pPr>
-          </w:p>
-          <w:p>
-            <w:pPr>
-              <w:rPr>
-                <w:lang w:val="en-CA" w:eastAsia="en-CA"/>
-              </w:rPr>
-            </w:pPr>
-            <w:r>
-              <w:rPr>
-                <w:lang w:val="en-CA" w:eastAsia="en-CA"/>
-              </w:rPr>
-              <w:t>1.</w:t>
-            </w:r>
-            <w:r>
-              <w:rPr>
-                <w:lang w:val="en-CA" w:eastAsia="en-CA"/>
-              </w:rPr>
-              <w:t>2 System displays filter form/panel</w:t>
-            </w:r>
-          </w:p>
-          <w:p>
-            <w:pPr>
-              <w:rPr>
-                <w:lang w:val="en-CA" w:eastAsia="en-CA"/>
-              </w:rPr>
-            </w:pPr>
-          </w:p>
-          <w:p>
-            <w:pPr>
-              <w:rPr>
-                <w:lang w:val="en-CA" w:eastAsia="en-CA"/>
-              </w:rPr>
-            </w:pPr>
-            <w:r>
-              <w:rPr>
-                <w:lang w:val="en-CA" w:eastAsia="en-CA"/>
-              </w:rPr>
-              <w:t>1.</w:t>
-            </w:r>
-            <w:r>
-              <w:rPr>
-                <w:lang w:val="en-CA" w:eastAsia="en-CA"/>
-              </w:rPr>
-              <w:t>4 system displays results</w:t>
+              <w:rPr>
+                <w:lang w:val="en-CA" w:eastAsia="en-CA"/>
+              </w:rPr>
+              <w:t>1</w:t>
+            </w:r>
+            <w:r>
+              <w:rPr>
+                <w:lang w:val="en-CA" w:eastAsia="en-CA"/>
+              </w:rPr>
+              <w:t xml:space="preserve"> System displays filter panel</w:t>
+            </w:r>
+          </w:p>
+          <w:p>
+            <w:pPr>
+              <w:rPr>
+                <w:lang w:val="en-CA" w:eastAsia="en-CA"/>
+              </w:rPr>
+            </w:pPr>
+          </w:p>
+          <w:p>
+            <w:pPr>
+              <w:rPr>
+                <w:lang w:val="en-CA" w:eastAsia="en-CA"/>
+              </w:rPr>
+            </w:pPr>
+            <w:r>
+              <w:rPr>
+                <w:lang w:val="en-CA" w:eastAsia="en-CA"/>
+              </w:rPr>
+              <w:t>2.1</w:t>
+            </w:r>
+            <w:r>
+              <w:rPr>
+                <w:lang w:val="en-CA" w:eastAsia="en-CA"/>
+              </w:rPr>
+              <w:t xml:space="preserve"> system displays results</w:t>
             </w:r>
           </w:p>
         </w:tc>
@@ -5559,6 +5725,13 @@
                 <w:b/>
                 <w:lang w:val="en-CA" w:eastAsia="en-CA"/>
               </w:rPr>
+              <w:t>UC0</w:t>
+            </w:r>
+            <w:r>
+              <w:rPr>
+                <w:b/>
+                <w:lang w:val="en-CA" w:eastAsia="en-CA"/>
+              </w:rPr>
               <w:t>7</w:t>
             </w:r>
             <w:r>
@@ -5679,7 +5852,19 @@
               <w:rPr>
                 <w:lang w:val="en-CA" w:eastAsia="en-CA"/>
               </w:rPr>
-              <w:t>Dispatcher searches for a specific work order</w:t>
+              <w:t xml:space="preserve">Dispatcher searches </w:t>
+            </w:r>
+            <w:r>
+              <w:rPr>
+                <w:lang w:val="en-CA" w:eastAsia="en-CA"/>
+              </w:rPr>
+              <w:t xml:space="preserve">work order </w:t>
+            </w:r>
+            <w:r>
+              <w:rPr>
+                <w:lang w:val="en-CA" w:eastAsia="en-CA"/>
+              </w:rPr>
+              <w:t>based on ID</w:t>
             </w:r>
           </w:p>
         </w:tc>
@@ -5737,6 +5922,12 @@
               </w:rPr>
               <w:t>Dispatcher presses submit on search work order</w:t>
             </w:r>
+            <w:r>
+              <w:rPr>
+                <w:lang w:val="en-CA" w:eastAsia="en-CA"/>
+              </w:rPr>
+              <w:t xml:space="preserve"> button</w:t>
+            </w:r>
           </w:p>
         </w:tc>
       </w:tr>
@@ -5787,6 +5978,12 @@
                 <w:lang w:val="en-CA" w:eastAsia="en-CA"/>
               </w:rPr>
             </w:pPr>
+            <w:r>
+              <w:rPr>
+                <w:lang w:val="en-CA" w:eastAsia="en-CA"/>
+              </w:rPr>
+              <w:t>Searches for a specific work order</w:t>
+            </w:r>
           </w:p>
         </w:tc>
       </w:tr>
@@ -6177,22 +6374,16 @@
           </w:tcPr>
           <w:p>
             <w:r>
-              <w:t>1.1</w:t>
-            </w:r>
-            <w:r>
-              <w:t xml:space="preserve"> Dispatcher fills in work order search form</w:t>
-            </w:r>
-          </w:p>
-          <w:p>
-            <w:r>
-              <w:t>1.2</w:t>
-            </w:r>
-          </w:p>
-          <w:p>
-            <w:r>
-              <w:t>1.4</w:t>
-            </w:r>
-          </w:p>
+              <w:t>1</w:t>
+            </w:r>
+            <w:r>
+              <w:t xml:space="preserve"> </w:t>
+            </w:r>
+            <w:r>
+              <w:t>Dispatcher fills in work order search form</w:t>
+            </w:r>
+          </w:p>
+          <w:p/>
         </w:tc>
         <w:tc>
           <w:tcPr>
@@ -6222,33 +6413,21 @@
               <w:rPr>
                 <w:lang w:val="en-CA" w:eastAsia="en-CA"/>
               </w:rPr>
-              <w:t>1.3</w:t>
-            </w:r>
-            <w:r>
-              <w:rPr>
-                <w:lang w:val="en-CA" w:eastAsia="en-CA"/>
-              </w:rPr>
-              <w:t>a work order exists and system displays results</w:t>
-            </w:r>
-          </w:p>
-          <w:p>
-            <w:pPr>
-              <w:rPr>
-                <w:lang w:val="en-CA" w:eastAsia="en-CA"/>
-              </w:rPr>
-            </w:pPr>
-            <w:r>
-              <w:rPr>
-                <w:lang w:val="en-CA" w:eastAsia="en-CA"/>
-              </w:rPr>
               <w:t>1.</w:t>
             </w:r>
             <w:r>
               <w:rPr>
                 <w:lang w:val="en-CA" w:eastAsia="en-CA"/>
               </w:rPr>
-              <w:t>3b work order does not exist and system displays error message</w:t>
-            </w:r>
+              <w:t>1 Displays filtered work order list</w:t>
+            </w:r>
+          </w:p>
+          <w:p>
+            <w:pPr>
+              <w:rPr>
+                <w:lang w:val="en-CA" w:eastAsia="en-CA"/>
+              </w:rPr>
+            </w:pPr>
           </w:p>
         </w:tc>
       </w:tr>
@@ -6380,6 +6559,1016 @@
     <w:p/>
     <w:p/>
     <w:p/>
+    <w:p>
+      <w:r>
+        <w:br w:type="page"/>
+      </w:r>
+    </w:p>
+    <w:p/>
+    <w:p/>
+    <w:p/>
+    <w:p/>
+    <w:p/>
+    <w:tbl>
+      <w:tblPr>
+        <w:tblStyle w:val="TableGrid"/>
+        <w:tblpPr w:leftFromText="180" w:rightFromText="180" w:vertAnchor="page" w:horzAnchor="margin" w:tblpY="3721"/>
+        <w:tblW w:w="10080" w:type="dxa"/>
+        <w:tblLook w:val="04A0" w:firstRow="1" w:lastRow="0" w:firstColumn="1" w:lastColumn="0" w:noHBand="0" w:noVBand="1"/>
+      </w:tblPr>
+      <w:tblGrid>
+        <w:gridCol w:w="1937"/>
+        <w:gridCol w:w="4110"/>
+        <w:gridCol w:w="4033"/>
+      </w:tblGrid>
+      <w:tr>
+        <w:trPr>
+          <w:trHeight w:val="243"/>
+        </w:trPr>
+        <w:tc>
+          <w:tcPr>
+            <w:tcW w:w="1937" w:type="dxa"/>
+            <w:tcBorders>
+              <w:top w:val="single" w:sz="4" w:space="0" w:color="000000" w:themeColor="text1"/>
+              <w:left w:val="single" w:sz="4" w:space="0" w:color="000000" w:themeColor="text1"/>
+              <w:bottom w:val="single" w:sz="4" w:space="0" w:color="000000" w:themeColor="text1"/>
+              <w:right w:val="single" w:sz="4" w:space="0" w:color="000000" w:themeColor="text1"/>
+            </w:tcBorders>
+            <w:shd w:val="clear" w:color="auto" w:fill="D9D9D9" w:themeFill="background1" w:themeFillShade="D9"/>
+          </w:tcPr>
+          <w:p>
+            <w:pPr>
+              <w:rPr>
+                <w:lang w:val="en-CA" w:eastAsia="en-CA"/>
+              </w:rPr>
+            </w:pPr>
+            <w:r>
+              <w:rPr>
+                <w:lang w:val="en-CA" w:eastAsia="en-CA"/>
+              </w:rPr>
+              <w:t>Use Case #</w:t>
+            </w:r>
+          </w:p>
+        </w:tc>
+        <w:tc>
+          <w:tcPr>
+            <w:tcW w:w="8143" w:type="dxa"/>
+            <w:gridSpan w:val="2"/>
+            <w:tcBorders>
+              <w:top w:val="single" w:sz="4" w:space="0" w:color="000000" w:themeColor="text1"/>
+              <w:left w:val="single" w:sz="4" w:space="0" w:color="000000" w:themeColor="text1"/>
+              <w:bottom w:val="single" w:sz="4" w:space="0" w:color="000000" w:themeColor="text1"/>
+              <w:right w:val="single" w:sz="4" w:space="0" w:color="000000" w:themeColor="text1"/>
+            </w:tcBorders>
+          </w:tcPr>
+          <w:p>
+            <w:pPr>
+              <w:rPr>
+                <w:b/>
+                <w:lang w:val="en-CA" w:eastAsia="en-CA"/>
+              </w:rPr>
+            </w:pPr>
+            <w:r>
+              <w:rPr>
+                <w:b/>
+                <w:lang w:val="en-CA" w:eastAsia="en-CA"/>
+              </w:rPr>
+              <w:t>15</w:t>
+            </w:r>
+          </w:p>
+        </w:tc>
+      </w:tr>
+      <w:tr>
+        <w:trPr>
+          <w:trHeight w:val="243"/>
+        </w:trPr>
+        <w:tc>
+          <w:tcPr>
+            <w:tcW w:w="1937" w:type="dxa"/>
+            <w:tcBorders>
+              <w:top w:val="single" w:sz="4" w:space="0" w:color="000000" w:themeColor="text1"/>
+              <w:left w:val="single" w:sz="4" w:space="0" w:color="000000" w:themeColor="text1"/>
+              <w:bottom w:val="single" w:sz="4" w:space="0" w:color="000000" w:themeColor="text1"/>
+              <w:right w:val="single" w:sz="4" w:space="0" w:color="000000" w:themeColor="text1"/>
+            </w:tcBorders>
+            <w:shd w:val="clear" w:color="auto" w:fill="D9D9D9" w:themeFill="background1" w:themeFillShade="D9"/>
+          </w:tcPr>
+          <w:p>
+            <w:pPr>
+              <w:rPr>
+                <w:lang w:val="en-CA" w:eastAsia="en-CA"/>
+              </w:rPr>
+            </w:pPr>
+            <w:r>
+              <w:rPr>
+                <w:lang w:val="en-CA" w:eastAsia="en-CA"/>
+              </w:rPr>
+              <w:t>Use Case Name</w:t>
+            </w:r>
+          </w:p>
+        </w:tc>
+        <w:tc>
+          <w:tcPr>
+            <w:tcW w:w="8143" w:type="dxa"/>
+            <w:gridSpan w:val="2"/>
+            <w:tcBorders>
+              <w:top w:val="single" w:sz="4" w:space="0" w:color="000000" w:themeColor="text1"/>
+              <w:left w:val="single" w:sz="4" w:space="0" w:color="000000" w:themeColor="text1"/>
+              <w:bottom w:val="single" w:sz="4" w:space="0" w:color="000000" w:themeColor="text1"/>
+              <w:right w:val="single" w:sz="4" w:space="0" w:color="000000" w:themeColor="text1"/>
+            </w:tcBorders>
+          </w:tcPr>
+          <w:p>
+            <w:pPr>
+              <w:rPr>
+                <w:b/>
+                <w:lang w:val="en-CA" w:eastAsia="en-CA"/>
+              </w:rPr>
+            </w:pPr>
+            <w:r>
+              <w:rPr>
+                <w:b/>
+                <w:lang w:val="en-CA" w:eastAsia="en-CA"/>
+              </w:rPr>
+              <w:t>Dispatch Schedule</w:t>
+            </w:r>
+          </w:p>
+        </w:tc>
+      </w:tr>
+      <w:tr>
+        <w:trPr>
+          <w:trHeight w:val="243"/>
+        </w:trPr>
+        <w:tc>
+          <w:tcPr>
+            <w:tcW w:w="1937" w:type="dxa"/>
+            <w:tcBorders>
+              <w:top w:val="single" w:sz="4" w:space="0" w:color="000000" w:themeColor="text1"/>
+              <w:left w:val="single" w:sz="4" w:space="0" w:color="000000" w:themeColor="text1"/>
+              <w:bottom w:val="single" w:sz="4" w:space="0" w:color="000000" w:themeColor="text1"/>
+              <w:right w:val="single" w:sz="4" w:space="0" w:color="000000" w:themeColor="text1"/>
+            </w:tcBorders>
+            <w:shd w:val="clear" w:color="auto" w:fill="D9D9D9" w:themeFill="background1" w:themeFillShade="D9"/>
+            <w:hideMark/>
+          </w:tcPr>
+          <w:p>
+            <w:pPr>
+              <w:rPr>
+                <w:lang w:val="en-CA" w:eastAsia="en-CA"/>
+              </w:rPr>
+            </w:pPr>
+            <w:r>
+              <w:rPr>
+                <w:lang w:val="en-CA" w:eastAsia="en-CA"/>
+              </w:rPr>
+              <w:t>Scenario</w:t>
+            </w:r>
+          </w:p>
+        </w:tc>
+        <w:tc>
+          <w:tcPr>
+            <w:tcW w:w="8143" w:type="dxa"/>
+            <w:gridSpan w:val="2"/>
+            <w:tcBorders>
+              <w:top w:val="single" w:sz="4" w:space="0" w:color="000000" w:themeColor="text1"/>
+              <w:left w:val="single" w:sz="4" w:space="0" w:color="000000" w:themeColor="text1"/>
+              <w:bottom w:val="single" w:sz="4" w:space="0" w:color="000000" w:themeColor="text1"/>
+              <w:right w:val="single" w:sz="4" w:space="0" w:color="000000" w:themeColor="text1"/>
+            </w:tcBorders>
+          </w:tcPr>
+          <w:p>
+            <w:pPr>
+              <w:rPr>
+                <w:lang w:val="en-CA" w:eastAsia="en-CA"/>
+              </w:rPr>
+            </w:pPr>
+            <w:r>
+              <w:rPr>
+                <w:lang w:val="en-CA" w:eastAsia="en-CA"/>
+              </w:rPr>
+              <w:t>Dispatcher Presses Book button</w:t>
+            </w:r>
+          </w:p>
+        </w:tc>
+      </w:tr>
+      <w:tr>
+        <w:trPr>
+          <w:trHeight w:val="243"/>
+        </w:trPr>
+        <w:tc>
+          <w:tcPr>
+            <w:tcW w:w="1937" w:type="dxa"/>
+            <w:tcBorders>
+              <w:top w:val="single" w:sz="4" w:space="0" w:color="000000" w:themeColor="text1"/>
+              <w:left w:val="single" w:sz="4" w:space="0" w:color="000000" w:themeColor="text1"/>
+              <w:bottom w:val="single" w:sz="4" w:space="0" w:color="000000" w:themeColor="text1"/>
+              <w:right w:val="single" w:sz="4" w:space="0" w:color="000000" w:themeColor="text1"/>
+            </w:tcBorders>
+            <w:shd w:val="clear" w:color="auto" w:fill="D9D9D9" w:themeFill="background1" w:themeFillShade="D9"/>
+            <w:hideMark/>
+          </w:tcPr>
+          <w:p>
+            <w:pPr>
+              <w:rPr>
+                <w:lang w:val="en-CA" w:eastAsia="en-CA"/>
+              </w:rPr>
+            </w:pPr>
+            <w:r>
+              <w:rPr>
+                <w:lang w:val="en-CA" w:eastAsia="en-CA"/>
+              </w:rPr>
+              <w:t>Triggering Event</w:t>
+            </w:r>
+          </w:p>
+        </w:tc>
+        <w:tc>
+          <w:tcPr>
+            <w:tcW w:w="8143" w:type="dxa"/>
+            <w:gridSpan w:val="2"/>
+            <w:tcBorders>
+              <w:top w:val="single" w:sz="4" w:space="0" w:color="000000" w:themeColor="text1"/>
+              <w:left w:val="single" w:sz="4" w:space="0" w:color="000000" w:themeColor="text1"/>
+              <w:bottom w:val="single" w:sz="4" w:space="0" w:color="000000" w:themeColor="text1"/>
+              <w:right w:val="single" w:sz="4" w:space="0" w:color="000000" w:themeColor="text1"/>
+            </w:tcBorders>
+          </w:tcPr>
+          <w:p>
+            <w:pPr>
+              <w:rPr>
+                <w:lang w:val="en-CA" w:eastAsia="en-CA"/>
+              </w:rPr>
+            </w:pPr>
+            <w:r>
+              <w:rPr>
+                <w:lang w:val="en-CA" w:eastAsia="en-CA"/>
+              </w:rPr>
+              <w:t>Dispatcher clicks button or link to dispatch scheduled work</w:t>
+            </w:r>
+          </w:p>
+        </w:tc>
+      </w:tr>
+      <w:tr>
+        <w:trPr>
+          <w:trHeight w:val="243"/>
+        </w:trPr>
+        <w:tc>
+          <w:tcPr>
+            <w:tcW w:w="1937" w:type="dxa"/>
+            <w:tcBorders>
+              <w:top w:val="single" w:sz="4" w:space="0" w:color="000000" w:themeColor="text1"/>
+              <w:left w:val="single" w:sz="4" w:space="0" w:color="000000" w:themeColor="text1"/>
+              <w:bottom w:val="single" w:sz="4" w:space="0" w:color="000000" w:themeColor="text1"/>
+              <w:right w:val="single" w:sz="4" w:space="0" w:color="000000" w:themeColor="text1"/>
+            </w:tcBorders>
+            <w:shd w:val="clear" w:color="auto" w:fill="D9D9D9" w:themeFill="background1" w:themeFillShade="D9"/>
+            <w:hideMark/>
+          </w:tcPr>
+          <w:p>
+            <w:pPr>
+              <w:rPr>
+                <w:lang w:val="en-CA" w:eastAsia="en-CA"/>
+              </w:rPr>
+            </w:pPr>
+            <w:r>
+              <w:rPr>
+                <w:lang w:val="en-CA" w:eastAsia="en-CA"/>
+              </w:rPr>
+              <w:t>Brief Description</w:t>
+            </w:r>
+          </w:p>
+        </w:tc>
+        <w:tc>
+          <w:tcPr>
+            <w:tcW w:w="8143" w:type="dxa"/>
+            <w:gridSpan w:val="2"/>
+            <w:tcBorders>
+              <w:top w:val="single" w:sz="4" w:space="0" w:color="000000" w:themeColor="text1"/>
+              <w:left w:val="single" w:sz="4" w:space="0" w:color="000000" w:themeColor="text1"/>
+              <w:bottom w:val="single" w:sz="4" w:space="0" w:color="000000" w:themeColor="text1"/>
+              <w:right w:val="single" w:sz="4" w:space="0" w:color="000000" w:themeColor="text1"/>
+            </w:tcBorders>
+          </w:tcPr>
+          <w:p>
+            <w:pPr>
+              <w:rPr>
+                <w:lang w:val="en-CA" w:eastAsia="en-CA"/>
+              </w:rPr>
+            </w:pPr>
+            <w:r>
+              <w:rPr>
+                <w:lang w:val="en-CA" w:eastAsia="en-CA"/>
+              </w:rPr>
+              <w:t>Dispatcher wants to dispatch currently booked work orders</w:t>
+            </w:r>
+          </w:p>
+        </w:tc>
+      </w:tr>
+      <w:tr>
+        <w:trPr>
+          <w:trHeight w:val="243"/>
+        </w:trPr>
+        <w:tc>
+          <w:tcPr>
+            <w:tcW w:w="1937" w:type="dxa"/>
+            <w:tcBorders>
+              <w:top w:val="single" w:sz="4" w:space="0" w:color="000000" w:themeColor="text1"/>
+              <w:left w:val="single" w:sz="4" w:space="0" w:color="000000" w:themeColor="text1"/>
+              <w:bottom w:val="single" w:sz="4" w:space="0" w:color="000000" w:themeColor="text1"/>
+              <w:right w:val="single" w:sz="4" w:space="0" w:color="000000" w:themeColor="text1"/>
+            </w:tcBorders>
+            <w:shd w:val="clear" w:color="auto" w:fill="D9D9D9" w:themeFill="background1" w:themeFillShade="D9"/>
+            <w:hideMark/>
+          </w:tcPr>
+          <w:p>
+            <w:pPr>
+              <w:rPr>
+                <w:lang w:val="en-CA" w:eastAsia="en-CA"/>
+              </w:rPr>
+            </w:pPr>
+            <w:r>
+              <w:rPr>
+                <w:lang w:val="en-CA" w:eastAsia="en-CA"/>
+              </w:rPr>
+              <w:t>Actors</w:t>
+            </w:r>
+          </w:p>
+        </w:tc>
+        <w:tc>
+          <w:tcPr>
+            <w:tcW w:w="8143" w:type="dxa"/>
+            <w:gridSpan w:val="2"/>
+            <w:tcBorders>
+              <w:top w:val="single" w:sz="4" w:space="0" w:color="000000" w:themeColor="text1"/>
+              <w:left w:val="single" w:sz="4" w:space="0" w:color="000000" w:themeColor="text1"/>
+              <w:bottom w:val="single" w:sz="4" w:space="0" w:color="000000" w:themeColor="text1"/>
+              <w:right w:val="single" w:sz="4" w:space="0" w:color="000000" w:themeColor="text1"/>
+            </w:tcBorders>
+          </w:tcPr>
+          <w:p>
+            <w:r>
+              <w:t>Dispatcher</w:t>
+            </w:r>
+          </w:p>
+        </w:tc>
+      </w:tr>
+      <w:tr>
+        <w:trPr>
+          <w:trHeight w:val="243"/>
+        </w:trPr>
+        <w:tc>
+          <w:tcPr>
+            <w:tcW w:w="1937" w:type="dxa"/>
+            <w:tcBorders>
+              <w:top w:val="single" w:sz="4" w:space="0" w:color="000000" w:themeColor="text1"/>
+              <w:left w:val="single" w:sz="4" w:space="0" w:color="000000" w:themeColor="text1"/>
+              <w:bottom w:val="single" w:sz="4" w:space="0" w:color="000000" w:themeColor="text1"/>
+              <w:right w:val="single" w:sz="4" w:space="0" w:color="000000" w:themeColor="text1"/>
+            </w:tcBorders>
+            <w:shd w:val="clear" w:color="auto" w:fill="D9D9D9" w:themeFill="background1" w:themeFillShade="D9"/>
+            <w:hideMark/>
+          </w:tcPr>
+          <w:p>
+            <w:pPr>
+              <w:rPr>
+                <w:lang w:val="en-CA" w:eastAsia="en-CA"/>
+              </w:rPr>
+            </w:pPr>
+            <w:r>
+              <w:rPr>
+                <w:lang w:val="en-CA" w:eastAsia="en-CA"/>
+              </w:rPr>
+              <w:t>Related Use Cases</w:t>
+            </w:r>
+          </w:p>
+        </w:tc>
+        <w:tc>
+          <w:tcPr>
+            <w:tcW w:w="8143" w:type="dxa"/>
+            <w:gridSpan w:val="2"/>
+            <w:tcBorders>
+              <w:top w:val="single" w:sz="4" w:space="0" w:color="000000" w:themeColor="text1"/>
+              <w:left w:val="single" w:sz="4" w:space="0" w:color="000000" w:themeColor="text1"/>
+              <w:bottom w:val="single" w:sz="4" w:space="0" w:color="000000" w:themeColor="text1"/>
+              <w:right w:val="single" w:sz="4" w:space="0" w:color="000000" w:themeColor="text1"/>
+            </w:tcBorders>
+          </w:tcPr>
+          <w:p>
+            <w:pPr>
+              <w:rPr>
+                <w:lang w:val="en-CA" w:eastAsia="en-CA"/>
+              </w:rPr>
+            </w:pPr>
+            <w:r>
+              <w:rPr>
+                <w:lang w:val="en-CA" w:eastAsia="en-CA"/>
+              </w:rPr>
+              <w:t>21 – Assign Technician to Work Order, 22 – Assign Resource to Work Order</w:t>
+            </w:r>
+          </w:p>
+        </w:tc>
+      </w:tr>
+      <w:tr>
+        <w:trPr>
+          <w:trHeight w:val="243"/>
+        </w:trPr>
+        <w:tc>
+          <w:tcPr>
+            <w:tcW w:w="1937" w:type="dxa"/>
+            <w:tcBorders>
+              <w:top w:val="single" w:sz="4" w:space="0" w:color="000000" w:themeColor="text1"/>
+              <w:left w:val="single" w:sz="4" w:space="0" w:color="000000" w:themeColor="text1"/>
+              <w:bottom w:val="single" w:sz="4" w:space="0" w:color="000000" w:themeColor="text1"/>
+              <w:right w:val="single" w:sz="4" w:space="0" w:color="000000" w:themeColor="text1"/>
+            </w:tcBorders>
+            <w:shd w:val="clear" w:color="auto" w:fill="D9D9D9" w:themeFill="background1" w:themeFillShade="D9"/>
+            <w:hideMark/>
+          </w:tcPr>
+          <w:p>
+            <w:pPr>
+              <w:rPr>
+                <w:lang w:val="en-CA" w:eastAsia="en-CA"/>
+              </w:rPr>
+            </w:pPr>
+            <w:r>
+              <w:rPr>
+                <w:lang w:val="en-CA" w:eastAsia="en-CA"/>
+              </w:rPr>
+              <w:t>Stakeholders</w:t>
+            </w:r>
+          </w:p>
+        </w:tc>
+        <w:tc>
+          <w:tcPr>
+            <w:tcW w:w="8143" w:type="dxa"/>
+            <w:gridSpan w:val="2"/>
+            <w:tcBorders>
+              <w:top w:val="single" w:sz="4" w:space="0" w:color="000000" w:themeColor="text1"/>
+              <w:left w:val="single" w:sz="4" w:space="0" w:color="000000" w:themeColor="text1"/>
+              <w:bottom w:val="single" w:sz="4" w:space="0" w:color="000000" w:themeColor="text1"/>
+              <w:right w:val="single" w:sz="4" w:space="0" w:color="000000" w:themeColor="text1"/>
+            </w:tcBorders>
+          </w:tcPr>
+          <w:p>
+            <w:pPr>
+              <w:rPr>
+                <w:lang w:val="en-CA" w:eastAsia="en-CA"/>
+              </w:rPr>
+            </w:pPr>
+            <w:r>
+              <w:rPr>
+                <w:lang w:val="en-CA" w:eastAsia="en-CA"/>
+              </w:rPr>
+              <w:t>Dispatcher</w:t>
+            </w:r>
+          </w:p>
+        </w:tc>
+      </w:tr>
+      <w:tr>
+        <w:trPr>
+          <w:trHeight w:val="228"/>
+        </w:trPr>
+        <w:tc>
+          <w:tcPr>
+            <w:tcW w:w="1937" w:type="dxa"/>
+            <w:tcBorders>
+              <w:top w:val="single" w:sz="4" w:space="0" w:color="000000" w:themeColor="text1"/>
+              <w:left w:val="single" w:sz="4" w:space="0" w:color="000000" w:themeColor="text1"/>
+              <w:bottom w:val="single" w:sz="4" w:space="0" w:color="000000" w:themeColor="text1"/>
+              <w:right w:val="single" w:sz="4" w:space="0" w:color="000000" w:themeColor="text1"/>
+            </w:tcBorders>
+            <w:shd w:val="clear" w:color="auto" w:fill="D9D9D9" w:themeFill="background1" w:themeFillShade="D9"/>
+            <w:hideMark/>
+          </w:tcPr>
+          <w:p>
+            <w:pPr>
+              <w:rPr>
+                <w:lang w:val="en-CA" w:eastAsia="en-CA"/>
+              </w:rPr>
+            </w:pPr>
+            <w:r>
+              <w:rPr>
+                <w:lang w:val="en-CA" w:eastAsia="en-CA"/>
+              </w:rPr>
+              <w:t>Pre-conditions</w:t>
+            </w:r>
+          </w:p>
+        </w:tc>
+        <w:tc>
+          <w:tcPr>
+            <w:tcW w:w="8143" w:type="dxa"/>
+            <w:gridSpan w:val="2"/>
+            <w:tcBorders>
+              <w:top w:val="single" w:sz="4" w:space="0" w:color="000000" w:themeColor="text1"/>
+              <w:left w:val="single" w:sz="4" w:space="0" w:color="000000" w:themeColor="text1"/>
+              <w:bottom w:val="single" w:sz="4" w:space="0" w:color="000000" w:themeColor="text1"/>
+              <w:right w:val="single" w:sz="4" w:space="0" w:color="000000" w:themeColor="text1"/>
+            </w:tcBorders>
+          </w:tcPr>
+          <w:p>
+            <w:pPr>
+              <w:rPr>
+                <w:lang w:val="en-CA" w:eastAsia="en-CA"/>
+              </w:rPr>
+            </w:pPr>
+            <w:r>
+              <w:rPr>
+                <w:lang w:val="en-CA" w:eastAsia="en-CA"/>
+              </w:rPr>
+              <w:t xml:space="preserve">Technicians and resources exist in database. </w:t>
+            </w:r>
+          </w:p>
+          <w:p>
+            <w:pPr>
+              <w:rPr>
+                <w:lang w:val="en-CA" w:eastAsia="en-CA"/>
+              </w:rPr>
+            </w:pPr>
+            <w:r>
+              <w:rPr>
+                <w:lang w:val="en-CA" w:eastAsia="en-CA"/>
+              </w:rPr>
+              <w:t>Selected work order exists</w:t>
+            </w:r>
+          </w:p>
+          <w:p>
+            <w:pPr>
+              <w:rPr>
+                <w:lang w:val="en-CA" w:eastAsia="en-CA"/>
+              </w:rPr>
+            </w:pPr>
+            <w:r>
+              <w:rPr>
+                <w:lang w:val="en-CA" w:eastAsia="en-CA"/>
+              </w:rPr>
+              <w:t>Dispatcher is logged in</w:t>
+            </w:r>
+          </w:p>
+          <w:p>
+            <w:pPr>
+              <w:rPr>
+                <w:lang w:val="en-CA" w:eastAsia="en-CA"/>
+              </w:rPr>
+            </w:pPr>
+            <w:r>
+              <w:rPr>
+                <w:lang w:val="en-CA" w:eastAsia="en-CA"/>
+              </w:rPr>
+              <w:t>Dispatcher has scheduled work orders but hasn’t dispatched them</w:t>
+            </w:r>
+          </w:p>
+        </w:tc>
+      </w:tr>
+      <w:tr>
+        <w:trPr>
+          <w:trHeight w:val="243"/>
+        </w:trPr>
+        <w:tc>
+          <w:tcPr>
+            <w:tcW w:w="1937" w:type="dxa"/>
+            <w:tcBorders>
+              <w:top w:val="single" w:sz="4" w:space="0" w:color="000000" w:themeColor="text1"/>
+              <w:left w:val="single" w:sz="4" w:space="0" w:color="000000" w:themeColor="text1"/>
+              <w:bottom w:val="single" w:sz="4" w:space="0" w:color="000000" w:themeColor="text1"/>
+              <w:right w:val="single" w:sz="4" w:space="0" w:color="000000" w:themeColor="text1"/>
+            </w:tcBorders>
+            <w:shd w:val="clear" w:color="auto" w:fill="D9D9D9" w:themeFill="background1" w:themeFillShade="D9"/>
+            <w:hideMark/>
+          </w:tcPr>
+          <w:p>
+            <w:pPr>
+              <w:rPr>
+                <w:lang w:val="en-CA" w:eastAsia="en-CA"/>
+              </w:rPr>
+            </w:pPr>
+            <w:r>
+              <w:rPr>
+                <w:lang w:val="en-CA" w:eastAsia="en-CA"/>
+              </w:rPr>
+              <w:t>Post-conditions</w:t>
+            </w:r>
+          </w:p>
+        </w:tc>
+        <w:tc>
+          <w:tcPr>
+            <w:tcW w:w="8143" w:type="dxa"/>
+            <w:gridSpan w:val="2"/>
+            <w:tcBorders>
+              <w:top w:val="single" w:sz="4" w:space="0" w:color="000000" w:themeColor="text1"/>
+              <w:left w:val="single" w:sz="4" w:space="0" w:color="000000" w:themeColor="text1"/>
+              <w:bottom w:val="single" w:sz="4" w:space="0" w:color="000000" w:themeColor="text1"/>
+              <w:right w:val="single" w:sz="4" w:space="0" w:color="000000" w:themeColor="text1"/>
+            </w:tcBorders>
+          </w:tcPr>
+          <w:p>
+            <w:pPr>
+              <w:rPr>
+                <w:lang w:val="en-CA" w:eastAsia="en-CA"/>
+              </w:rPr>
+            </w:pPr>
+          </w:p>
+        </w:tc>
+      </w:tr>
+      <w:tr>
+        <w:trPr>
+          <w:trHeight w:val="122"/>
+        </w:trPr>
+        <w:tc>
+          <w:tcPr>
+            <w:tcW w:w="1937" w:type="dxa"/>
+            <w:vMerge w:val="restart"/>
+            <w:tcBorders>
+              <w:top w:val="single" w:sz="4" w:space="0" w:color="000000" w:themeColor="text1"/>
+              <w:left w:val="single" w:sz="4" w:space="0" w:color="000000" w:themeColor="text1"/>
+              <w:bottom w:val="single" w:sz="4" w:space="0" w:color="000000" w:themeColor="text1"/>
+              <w:right w:val="single" w:sz="4" w:space="0" w:color="000000" w:themeColor="text1"/>
+            </w:tcBorders>
+            <w:shd w:val="clear" w:color="auto" w:fill="D9D9D9" w:themeFill="background1" w:themeFillShade="D9"/>
+            <w:hideMark/>
+          </w:tcPr>
+          <w:p>
+            <w:pPr>
+              <w:rPr>
+                <w:lang w:val="en-CA" w:eastAsia="en-CA"/>
+              </w:rPr>
+            </w:pPr>
+            <w:r>
+              <w:rPr>
+                <w:lang w:val="en-CA" w:eastAsia="en-CA"/>
+              </w:rPr>
+              <w:t>Flow of Events</w:t>
+            </w:r>
+          </w:p>
+        </w:tc>
+        <w:tc>
+          <w:tcPr>
+            <w:tcW w:w="4110" w:type="dxa"/>
+            <w:tcBorders>
+              <w:top w:val="single" w:sz="4" w:space="0" w:color="000000" w:themeColor="text1"/>
+              <w:left w:val="single" w:sz="4" w:space="0" w:color="000000" w:themeColor="text1"/>
+              <w:bottom w:val="single" w:sz="4" w:space="0" w:color="000000" w:themeColor="text1"/>
+              <w:right w:val="single" w:sz="4" w:space="0" w:color="000000" w:themeColor="text1"/>
+            </w:tcBorders>
+            <w:shd w:val="clear" w:color="auto" w:fill="FFFFFF" w:themeFill="background1"/>
+            <w:hideMark/>
+          </w:tcPr>
+          <w:p>
+            <w:pPr>
+              <w:rPr>
+                <w:b/>
+                <w:lang w:val="en-CA" w:eastAsia="en-CA"/>
+              </w:rPr>
+            </w:pPr>
+            <w:r>
+              <w:rPr>
+                <w:b/>
+                <w:lang w:val="en-CA" w:eastAsia="en-CA"/>
+              </w:rPr>
+              <w:t>Actor</w:t>
+            </w:r>
+          </w:p>
+        </w:tc>
+        <w:tc>
+          <w:tcPr>
+            <w:tcW w:w="4033" w:type="dxa"/>
+            <w:tcBorders>
+              <w:top w:val="single" w:sz="4" w:space="0" w:color="000000" w:themeColor="text1"/>
+              <w:left w:val="single" w:sz="4" w:space="0" w:color="000000" w:themeColor="text1"/>
+              <w:bottom w:val="single" w:sz="4" w:space="0" w:color="000000" w:themeColor="text1"/>
+              <w:right w:val="single" w:sz="4" w:space="0" w:color="000000" w:themeColor="text1"/>
+            </w:tcBorders>
+            <w:shd w:val="clear" w:color="auto" w:fill="FFFFFF" w:themeFill="background1"/>
+            <w:hideMark/>
+          </w:tcPr>
+          <w:p>
+            <w:pPr>
+              <w:rPr>
+                <w:b/>
+                <w:lang w:val="en-CA" w:eastAsia="en-CA"/>
+              </w:rPr>
+            </w:pPr>
+            <w:r>
+              <w:rPr>
+                <w:b/>
+                <w:lang w:val="en-CA" w:eastAsia="en-CA"/>
+              </w:rPr>
+              <w:t>System</w:t>
+            </w:r>
+          </w:p>
+        </w:tc>
+      </w:tr>
+      <w:tr>
+        <w:trPr>
+          <w:trHeight w:val="122"/>
+        </w:trPr>
+        <w:tc>
+          <w:tcPr>
+            <w:tcW w:w="0" w:type="auto"/>
+            <w:vMerge/>
+            <w:tcBorders>
+              <w:top w:val="single" w:sz="4" w:space="0" w:color="000000" w:themeColor="text1"/>
+              <w:left w:val="single" w:sz="4" w:space="0" w:color="000000" w:themeColor="text1"/>
+              <w:bottom w:val="single" w:sz="4" w:space="0" w:color="000000" w:themeColor="text1"/>
+              <w:right w:val="single" w:sz="4" w:space="0" w:color="000000" w:themeColor="text1"/>
+            </w:tcBorders>
+            <w:shd w:val="clear" w:color="auto" w:fill="D9D9D9" w:themeFill="background1" w:themeFillShade="D9"/>
+            <w:vAlign w:val="center"/>
+            <w:hideMark/>
+          </w:tcPr>
+          <w:p>
+            <w:pPr>
+              <w:rPr>
+                <w:lang w:val="en-CA" w:eastAsia="en-CA"/>
+              </w:rPr>
+            </w:pPr>
+          </w:p>
+        </w:tc>
+        <w:tc>
+          <w:tcPr>
+            <w:tcW w:w="4110" w:type="dxa"/>
+            <w:tcBorders>
+              <w:top w:val="single" w:sz="4" w:space="0" w:color="000000" w:themeColor="text1"/>
+              <w:left w:val="single" w:sz="4" w:space="0" w:color="000000" w:themeColor="text1"/>
+              <w:bottom w:val="single" w:sz="4" w:space="0" w:color="000000" w:themeColor="text1"/>
+              <w:right w:val="single" w:sz="4" w:space="0" w:color="000000" w:themeColor="text1"/>
+            </w:tcBorders>
+            <w:shd w:val="clear" w:color="auto" w:fill="FFFFFF" w:themeFill="background1"/>
+          </w:tcPr>
+          <w:p>
+            <w:r>
+              <w:t xml:space="preserve">1 </w:t>
+            </w:r>
+            <w:r>
+              <w:t>Dispatcher clicks dispatch button or link</w:t>
+            </w:r>
+          </w:p>
+          <w:p>
+            <w:pPr>
+              <w:pStyle w:val="ListParagraph"/>
+              <w:ind w:left="414"/>
+            </w:pPr>
+          </w:p>
+          <w:p>
+            <w:r>
+              <w:t>2. Confirms Dispatch request</w:t>
+            </w:r>
+          </w:p>
+          <w:p/>
+        </w:tc>
+        <w:tc>
+          <w:tcPr>
+            <w:tcW w:w="4033" w:type="dxa"/>
+            <w:tcBorders>
+              <w:top w:val="single" w:sz="4" w:space="0" w:color="000000" w:themeColor="text1"/>
+              <w:left w:val="single" w:sz="4" w:space="0" w:color="000000" w:themeColor="text1"/>
+              <w:bottom w:val="single" w:sz="4" w:space="0" w:color="000000" w:themeColor="text1"/>
+              <w:right w:val="single" w:sz="4" w:space="0" w:color="000000" w:themeColor="text1"/>
+            </w:tcBorders>
+            <w:shd w:val="clear" w:color="auto" w:fill="FFFFFF" w:themeFill="background1"/>
+          </w:tcPr>
+          <w:p>
+            <w:pPr>
+              <w:rPr>
+                <w:lang w:val="en-CA" w:eastAsia="en-CA"/>
+              </w:rPr>
+            </w:pPr>
+          </w:p>
+          <w:p>
+            <w:pPr>
+              <w:pStyle w:val="ListParagraph"/>
+              <w:ind w:left="414"/>
+              <w:rPr>
+                <w:lang w:val="en-CA" w:eastAsia="en-CA"/>
+              </w:rPr>
+            </w:pPr>
+          </w:p>
+          <w:p>
+            <w:pPr>
+              <w:rPr>
+                <w:lang w:val="en-CA" w:eastAsia="en-CA"/>
+              </w:rPr>
+            </w:pPr>
+            <w:r>
+              <w:rPr>
+                <w:lang w:val="en-CA" w:eastAsia="en-CA"/>
+              </w:rPr>
+              <w:t>1.2 Asks for confirmation</w:t>
+            </w:r>
+          </w:p>
+          <w:p>
+            <w:pPr>
+              <w:rPr>
+                <w:lang w:val="en-CA" w:eastAsia="en-CA"/>
+              </w:rPr>
+            </w:pPr>
+          </w:p>
+          <w:p>
+            <w:pPr>
+              <w:rPr>
+                <w:lang w:val="en-CA" w:eastAsia="en-CA"/>
+              </w:rPr>
+            </w:pPr>
+            <w:r>
+              <w:rPr>
+                <w:lang w:val="en-CA" w:eastAsia="en-CA"/>
+              </w:rPr>
+              <w:t>2.1 Displays success message</w:t>
+            </w:r>
+          </w:p>
+        </w:tc>
+      </w:tr>
+      <w:tr>
+        <w:trPr>
+          <w:trHeight w:val="122"/>
+        </w:trPr>
+        <w:tc>
+          <w:tcPr>
+            <w:tcW w:w="1937" w:type="dxa"/>
+            <w:tcBorders>
+              <w:top w:val="single" w:sz="4" w:space="0" w:color="000000" w:themeColor="text1"/>
+              <w:left w:val="single" w:sz="4" w:space="0" w:color="000000" w:themeColor="text1"/>
+              <w:bottom w:val="single" w:sz="4" w:space="0" w:color="000000" w:themeColor="text1"/>
+              <w:right w:val="single" w:sz="4" w:space="0" w:color="000000" w:themeColor="text1"/>
+            </w:tcBorders>
+            <w:shd w:val="clear" w:color="auto" w:fill="D9D9D9" w:themeFill="background1" w:themeFillShade="D9"/>
+          </w:tcPr>
+          <w:p>
+            <w:pPr>
+              <w:rPr>
+                <w:lang w:val="en-CA" w:eastAsia="en-CA"/>
+              </w:rPr>
+            </w:pPr>
+            <w:r>
+              <w:rPr>
+                <w:lang w:val="en-CA" w:eastAsia="en-CA"/>
+              </w:rPr>
+              <w:t>Alternate</w:t>
+            </w:r>
+          </w:p>
+        </w:tc>
+        <w:tc>
+          <w:tcPr>
+            <w:tcW w:w="4110" w:type="dxa"/>
+            <w:tcBorders>
+              <w:top w:val="single" w:sz="4" w:space="0" w:color="000000" w:themeColor="text1"/>
+              <w:left w:val="single" w:sz="4" w:space="0" w:color="000000" w:themeColor="text1"/>
+              <w:bottom w:val="single" w:sz="4" w:space="0" w:color="000000" w:themeColor="text1"/>
+              <w:right w:val="single" w:sz="4" w:space="0" w:color="000000" w:themeColor="text1"/>
+            </w:tcBorders>
+            <w:shd w:val="clear" w:color="auto" w:fill="FFFFFF" w:themeFill="background1"/>
+          </w:tcPr>
+          <w:p>
+            <w:pPr>
+              <w:rPr>
+                <w:lang w:val="en-CA" w:eastAsia="en-CA"/>
+              </w:rPr>
+            </w:pPr>
+            <w:r>
+              <w:rPr>
+                <w:lang w:val="en-CA" w:eastAsia="en-CA"/>
+              </w:rPr>
+              <w:t xml:space="preserve">3 </w:t>
+            </w:r>
+            <w:r>
+              <w:rPr>
+                <w:lang w:val="en-CA" w:eastAsia="en-CA"/>
+              </w:rPr>
+              <w:t>Cancels Dispatch request</w:t>
+            </w:r>
+          </w:p>
+        </w:tc>
+        <w:tc>
+          <w:tcPr>
+            <w:tcW w:w="4033" w:type="dxa"/>
+            <w:tcBorders>
+              <w:top w:val="single" w:sz="4" w:space="0" w:color="000000" w:themeColor="text1"/>
+              <w:left w:val="single" w:sz="4" w:space="0" w:color="000000" w:themeColor="text1"/>
+              <w:bottom w:val="single" w:sz="4" w:space="0" w:color="000000" w:themeColor="text1"/>
+              <w:right w:val="single" w:sz="4" w:space="0" w:color="000000" w:themeColor="text1"/>
+            </w:tcBorders>
+            <w:shd w:val="clear" w:color="auto" w:fill="FFFFFF" w:themeFill="background1"/>
+          </w:tcPr>
+          <w:p>
+            <w:pPr>
+              <w:rPr>
+                <w:sz w:val="18"/>
+                <w:szCs w:val="18"/>
+              </w:rPr>
+            </w:pPr>
+            <w:r>
+              <w:rPr>
+                <w:sz w:val="18"/>
+                <w:szCs w:val="18"/>
+              </w:rPr>
+              <w:t>3.1 Displays Dispatch Unsuccessful message</w:t>
+            </w:r>
+          </w:p>
+        </w:tc>
+      </w:tr>
+      <w:tr>
+        <w:trPr>
+          <w:trHeight w:val="122"/>
+        </w:trPr>
+        <w:tc>
+          <w:tcPr>
+            <w:tcW w:w="1937" w:type="dxa"/>
+            <w:tcBorders>
+              <w:top w:val="single" w:sz="4" w:space="0" w:color="000000" w:themeColor="text1"/>
+              <w:left w:val="single" w:sz="4" w:space="0" w:color="000000" w:themeColor="text1"/>
+              <w:bottom w:val="single" w:sz="4" w:space="0" w:color="000000" w:themeColor="text1"/>
+              <w:right w:val="single" w:sz="4" w:space="0" w:color="000000" w:themeColor="text1"/>
+            </w:tcBorders>
+            <w:shd w:val="clear" w:color="auto" w:fill="D9D9D9" w:themeFill="background1" w:themeFillShade="D9"/>
+          </w:tcPr>
+          <w:p>
+            <w:pPr>
+              <w:rPr>
+                <w:lang w:val="en-CA" w:eastAsia="en-CA"/>
+              </w:rPr>
+            </w:pPr>
+            <w:r>
+              <w:rPr>
+                <w:lang w:val="en-CA" w:eastAsia="en-CA"/>
+              </w:rPr>
+              <w:t xml:space="preserve">Exception </w:t>
+            </w:r>
+          </w:p>
+          <w:p>
+            <w:pPr>
+              <w:rPr>
+                <w:lang w:val="en-CA" w:eastAsia="en-CA"/>
+              </w:rPr>
+            </w:pPr>
+            <w:r>
+              <w:rPr>
+                <w:lang w:val="en-CA" w:eastAsia="en-CA"/>
+              </w:rPr>
+              <w:t>Conditions</w:t>
+            </w:r>
+          </w:p>
+          <w:p>
+            <w:pPr>
+              <w:rPr>
+                <w:lang w:val="en-CA" w:eastAsia="en-CA"/>
+              </w:rPr>
+            </w:pPr>
+          </w:p>
+        </w:tc>
+        <w:tc>
+          <w:tcPr>
+            <w:tcW w:w="4110" w:type="dxa"/>
+            <w:tcBorders>
+              <w:top w:val="single" w:sz="4" w:space="0" w:color="000000" w:themeColor="text1"/>
+              <w:left w:val="single" w:sz="4" w:space="0" w:color="000000" w:themeColor="text1"/>
+              <w:bottom w:val="single" w:sz="4" w:space="0" w:color="000000" w:themeColor="text1"/>
+              <w:right w:val="single" w:sz="4" w:space="0" w:color="000000" w:themeColor="text1"/>
+            </w:tcBorders>
+            <w:shd w:val="clear" w:color="auto" w:fill="FFFFFF" w:themeFill="background1"/>
+          </w:tcPr>
+          <w:p>
+            <w:pPr>
+              <w:rPr>
+                <w:lang w:val="en-CA" w:eastAsia="en-CA"/>
+              </w:rPr>
+            </w:pPr>
+            <w:r>
+              <w:rPr>
+                <w:lang w:val="en-CA" w:eastAsia="en-CA"/>
+              </w:rPr>
+              <w:t>1.1 Errors in scheduling Message</w:t>
+            </w:r>
+          </w:p>
+        </w:tc>
+        <w:tc>
+          <w:tcPr>
+            <w:tcW w:w="4033" w:type="dxa"/>
+            <w:tcBorders>
+              <w:top w:val="single" w:sz="4" w:space="0" w:color="000000" w:themeColor="text1"/>
+              <w:left w:val="single" w:sz="4" w:space="0" w:color="000000" w:themeColor="text1"/>
+              <w:bottom w:val="single" w:sz="4" w:space="0" w:color="000000" w:themeColor="text1"/>
+              <w:right w:val="single" w:sz="4" w:space="0" w:color="000000" w:themeColor="text1"/>
+            </w:tcBorders>
+            <w:shd w:val="clear" w:color="auto" w:fill="FFFFFF" w:themeFill="background1"/>
+          </w:tcPr>
+          <w:p>
+            <w:pPr>
+              <w:rPr>
+                <w:sz w:val="18"/>
+                <w:szCs w:val="18"/>
+              </w:rPr>
+            </w:pPr>
+          </w:p>
+          <w:p>
+            <w:pPr>
+              <w:rPr>
+                <w:sz w:val="18"/>
+                <w:szCs w:val="18"/>
+              </w:rPr>
+            </w:pPr>
+          </w:p>
+        </w:tc>
+      </w:tr>
+    </w:tbl>
+    <w:p/>
     <w:p/>
     <w:p/>
     <w:p/>
@@ -6394,6 +7583,7 @@
         </w:tabs>
       </w:pPr>
       <w:r>
+        <w:lastRenderedPageBreak/>
         <w:tab/>
       </w:r>
     </w:p>
@@ -6461,6 +7651,13 @@
                 <w:b/>
                 <w:lang w:val="en-CA" w:eastAsia="en-CA"/>
               </w:rPr>
+              <w:t>UC</w:t>
+            </w:r>
+            <w:r>
+              <w:rPr>
+                <w:b/>
+                <w:lang w:val="en-CA" w:eastAsia="en-CA"/>
+              </w:rPr>
               <w:t>20</w:t>
             </w:r>
           </w:p>
@@ -6584,6 +7781,24 @@
                 <w:lang w:val="en-CA" w:eastAsia="en-CA"/>
               </w:rPr>
             </w:pPr>
+            <w:r>
+              <w:rPr>
+                <w:lang w:val="en-CA" w:eastAsia="en-CA"/>
+              </w:rPr>
+              <w:t xml:space="preserve">Dispatcher </w:t>
+            </w:r>
+            <w:r>
+              <w:rPr>
+                <w:lang w:val="en-CA" w:eastAsia="en-CA"/>
+              </w:rPr>
+              <w:t xml:space="preserve">wants to see the recommended technicians </w:t>
+            </w:r>
+            <w:r>
+              <w:rPr>
+                <w:lang w:val="en-CA" w:eastAsia="en-CA"/>
+              </w:rPr>
+              <w:t>and resources</w:t>
+            </w:r>
           </w:p>
         </w:tc>
       </w:tr>
@@ -6690,6 +7905,12 @@
                 <w:lang w:val="en-CA" w:eastAsia="en-CA"/>
               </w:rPr>
             </w:pPr>
+            <w:r>
+              <w:rPr>
+                <w:lang w:val="en-CA" w:eastAsia="en-CA"/>
+              </w:rPr>
+              <w:t>Dispatcher selects a work order and sees the recommended technicians and resources</w:t>
+            </w:r>
           </w:p>
         </w:tc>
       </w:tr>
@@ -7099,22 +8320,13 @@
           </w:tcPr>
           <w:p>
             <w:r>
-              <w:t>1.1</w:t>
+              <w:t>1</w:t>
             </w:r>
             <w:r>
               <w:t xml:space="preserve"> Dispatcher clicks on work order</w:t>
             </w:r>
           </w:p>
-          <w:p>
-            <w:r>
-              <w:t>1.2</w:t>
-            </w:r>
-          </w:p>
-          <w:p>
-            <w:r>
-              <w:t>1.4</w:t>
-            </w:r>
-          </w:p>
+          <w:p/>
         </w:tc>
         <w:tc>
           <w:tcPr>
@@ -7150,21 +8362,21 @@
               <w:rPr>
                 <w:lang w:val="en-CA" w:eastAsia="en-CA"/>
               </w:rPr>
-              <w:t>2 System Displays work order and suggested resources and technicians for work order</w:t>
-            </w:r>
-          </w:p>
-          <w:p>
-            <w:pPr>
-              <w:rPr>
-                <w:lang w:val="en-CA" w:eastAsia="en-CA"/>
-              </w:rPr>
-            </w:pPr>
-            <w:r>
-              <w:rPr>
-                <w:lang w:val="en-CA" w:eastAsia="en-CA"/>
-              </w:rPr>
-              <w:t>1.5</w:t>
-            </w:r>
+              <w:t>1</w:t>
+            </w:r>
+            <w:r>
+              <w:rPr>
+                <w:lang w:val="en-CA" w:eastAsia="en-CA"/>
+              </w:rPr>
+              <w:t xml:space="preserve"> System Displays work order and suggested resources and technicians for work order</w:t>
+            </w:r>
+          </w:p>
+          <w:p>
+            <w:pPr>
+              <w:rPr>
+                <w:lang w:val="en-CA" w:eastAsia="en-CA"/>
+              </w:rPr>
+            </w:pPr>
           </w:p>
         </w:tc>
       </w:tr>
@@ -7356,6 +8568,13 @@
                 <w:b/>
                 <w:lang w:val="en-CA" w:eastAsia="en-CA"/>
               </w:rPr>
+              <w:t>UC</w:t>
+            </w:r>
+            <w:r>
+              <w:rPr>
+                <w:b/>
+                <w:lang w:val="en-CA" w:eastAsia="en-CA"/>
+              </w:rPr>
               <w:t>21</w:t>
             </w:r>
           </w:p>
@@ -7997,26 +9216,11 @@
           </w:tcPr>
           <w:p>
             <w:r>
-              <w:t>1.1</w:t>
-            </w:r>
-            <w:r>
-              <w:t xml:space="preserve"> Dispatcher selects a work order</w:t>
-            </w:r>
-          </w:p>
-          <w:p>
-            <w:r>
-              <w:t>1.2</w:t>
+              <w:t>1 Assigns a work order to a technician and a time</w:t>
             </w:r>
           </w:p>
           <w:p/>
-          <w:p>
-            <w:r>
-              <w:t>1.4</w:t>
-            </w:r>
-            <w:r>
-              <w:t xml:space="preserve"> Dispatcher </w:t>
-            </w:r>
-          </w:p>
+          <w:p/>
         </w:tc>
         <w:tc>
           <w:tcPr>
@@ -8046,33 +9250,89 @@
               <w:rPr>
                 <w:lang w:val="en-CA" w:eastAsia="en-CA"/>
               </w:rPr>
-              <w:t>1.3</w:t>
-            </w:r>
-            <w:r>
-              <w:rPr>
-                <w:lang w:val="en-CA" w:eastAsia="en-CA"/>
-              </w:rPr>
-              <w:t xml:space="preserve"> </w:t>
-            </w:r>
-            <w:r>
-              <w:rPr>
-                <w:lang w:val="en-CA" w:eastAsia="en-CA"/>
-              </w:rPr>
-              <w:t>System displays work orders and recommended technicians/resources</w:t>
-            </w:r>
-          </w:p>
-          <w:p>
-            <w:pPr>
-              <w:rPr>
-                <w:lang w:val="en-CA" w:eastAsia="en-CA"/>
-              </w:rPr>
-            </w:pPr>
-            <w:r>
-              <w:rPr>
-                <w:lang w:val="en-CA" w:eastAsia="en-CA"/>
-              </w:rPr>
-              <w:t>1.5</w:t>
-            </w:r>
+              <w:t>1.2 Returns a success message</w:t>
+            </w:r>
+          </w:p>
+        </w:tc>
+      </w:tr>
+      <w:tr>
+        <w:trPr>
+          <w:trHeight w:val="122"/>
+        </w:trPr>
+        <w:tc>
+          <w:tcPr>
+            <w:tcW w:w="1937" w:type="dxa"/>
+            <w:tcBorders>
+              <w:top w:val="single" w:sz="4" w:space="0" w:color="000000" w:themeColor="text1"/>
+              <w:left w:val="single" w:sz="4" w:space="0" w:color="000000" w:themeColor="text1"/>
+              <w:bottom w:val="single" w:sz="4" w:space="0" w:color="000000" w:themeColor="text1"/>
+              <w:right w:val="single" w:sz="4" w:space="0" w:color="000000" w:themeColor="text1"/>
+            </w:tcBorders>
+            <w:shd w:val="clear" w:color="auto" w:fill="D9D9D9" w:themeFill="background1" w:themeFillShade="D9"/>
+          </w:tcPr>
+          <w:p>
+            <w:pPr>
+              <w:rPr>
+                <w:lang w:val="en-CA" w:eastAsia="en-CA"/>
+              </w:rPr>
+            </w:pPr>
+            <w:r>
+              <w:rPr>
+                <w:lang w:val="en-CA" w:eastAsia="en-CA"/>
+              </w:rPr>
+              <w:t>Alternate Flow</w:t>
+            </w:r>
+          </w:p>
+        </w:tc>
+        <w:tc>
+          <w:tcPr>
+            <w:tcW w:w="4110" w:type="dxa"/>
+            <w:tcBorders>
+              <w:top w:val="single" w:sz="4" w:space="0" w:color="000000" w:themeColor="text1"/>
+              <w:left w:val="single" w:sz="4" w:space="0" w:color="000000" w:themeColor="text1"/>
+              <w:bottom w:val="single" w:sz="4" w:space="0" w:color="000000" w:themeColor="text1"/>
+              <w:right w:val="single" w:sz="4" w:space="0" w:color="000000" w:themeColor="text1"/>
+            </w:tcBorders>
+            <w:shd w:val="clear" w:color="auto" w:fill="FFFFFF" w:themeFill="background1"/>
+          </w:tcPr>
+          <w:p>
+            <w:pPr>
+              <w:rPr>
+                <w:lang w:val="en-CA" w:eastAsia="en-CA"/>
+              </w:rPr>
+            </w:pPr>
+            <w:r>
+              <w:rPr>
+                <w:lang w:val="en-CA" w:eastAsia="en-CA"/>
+              </w:rPr>
+              <w:t xml:space="preserve">Returns </w:t>
+            </w:r>
+            <w:r>
+              <w:rPr>
+                <w:lang w:val="en-CA" w:eastAsia="en-CA"/>
+              </w:rPr>
+              <w:t>Error message</w:t>
+            </w:r>
+          </w:p>
+        </w:tc>
+        <w:tc>
+          <w:tcPr>
+            <w:tcW w:w="4033" w:type="dxa"/>
+            <w:tcBorders>
+              <w:top w:val="single" w:sz="4" w:space="0" w:color="000000" w:themeColor="text1"/>
+              <w:left w:val="single" w:sz="4" w:space="0" w:color="000000" w:themeColor="text1"/>
+              <w:bottom w:val="single" w:sz="4" w:space="0" w:color="000000" w:themeColor="text1"/>
+              <w:right w:val="single" w:sz="4" w:space="0" w:color="000000" w:themeColor="text1"/>
+            </w:tcBorders>
+            <w:shd w:val="clear" w:color="auto" w:fill="FFFFFF" w:themeFill="background1"/>
+          </w:tcPr>
+          <w:p>
+            <w:pPr>
+              <w:rPr>
+                <w:sz w:val="18"/>
+                <w:szCs w:val="18"/>
+              </w:rPr>
+            </w:pPr>
           </w:p>
         </w:tc>
       </w:tr>
@@ -8276,6 +9536,13 @@
                 <w:b/>
                 <w:lang w:val="en-CA" w:eastAsia="en-CA"/>
               </w:rPr>
+              <w:t>UC</w:t>
+            </w:r>
+            <w:r>
+              <w:rPr>
+                <w:b/>
+                <w:lang w:val="en-CA" w:eastAsia="en-CA"/>
+              </w:rPr>
               <w:t>22</w:t>
             </w:r>
           </w:p>
@@ -8342,8 +9609,6 @@
               </w:rPr>
               <w:t>resource</w:t>
             </w:r>
-            <w:bookmarkStart w:id="0" w:name="_GoBack"/>
-            <w:bookmarkEnd w:id="0"/>
             <w:r>
               <w:rPr>
                 <w:b/>
@@ -8621,21 +9886,7 @@
               <w:rPr>
                 <w:lang w:val="en-CA" w:eastAsia="en-CA"/>
               </w:rPr>
-              <w:t xml:space="preserve">21 assign </w:t>
-            </w:r>
-            <w:proofErr w:type="gramStart"/>
-            <w:r>
-              <w:rPr>
-                <w:lang w:val="en-CA" w:eastAsia="en-CA"/>
-              </w:rPr>
-              <w:t>technician</w:t>
-            </w:r>
-            <w:proofErr w:type="gramEnd"/>
-            <w:r>
-              <w:rPr>
-                <w:lang w:val="en-CA" w:eastAsia="en-CA"/>
-              </w:rPr>
-              <w:t xml:space="preserve"> to work order, </w:t>
+              <w:t xml:space="preserve">21 assign technician to work order, </w:t>
             </w:r>
           </w:p>
         </w:tc>
@@ -8929,64 +10180,70 @@
           </w:tcPr>
           <w:p>
             <w:r>
-              <w:t>1.1 Dispatcher selects a work order</w:t>
-            </w:r>
-          </w:p>
-          <w:p>
-            <w:r>
+              <w:t>1</w:t>
+            </w:r>
+            <w:r>
+              <w:t xml:space="preserve"> </w:t>
+            </w:r>
+            <w:r>
+              <w:t>Assigns a work order to a resource and a time</w:t>
+            </w:r>
+          </w:p>
+          <w:p>
+            <w:r>
+              <w:t xml:space="preserve"> </w:t>
+            </w:r>
+          </w:p>
+        </w:tc>
+        <w:tc>
+          <w:tcPr>
+            <w:tcW w:w="4033" w:type="dxa"/>
+            <w:tcBorders>
+              <w:top w:val="single" w:sz="4" w:space="0" w:color="000000" w:themeColor="text1"/>
+              <w:left w:val="single" w:sz="4" w:space="0" w:color="000000" w:themeColor="text1"/>
+              <w:bottom w:val="single" w:sz="4" w:space="0" w:color="000000" w:themeColor="text1"/>
+              <w:right w:val="single" w:sz="4" w:space="0" w:color="000000" w:themeColor="text1"/>
+            </w:tcBorders>
+            <w:shd w:val="clear" w:color="auto" w:fill="FFFFFF" w:themeFill="background1"/>
+          </w:tcPr>
+          <w:p>
+            <w:pPr>
+              <w:rPr>
+                <w:lang w:val="en-CA" w:eastAsia="en-CA"/>
+              </w:rPr>
+            </w:pPr>
+          </w:p>
+          <w:p>
+            <w:pPr>
+              <w:rPr>
+                <w:lang w:val="en-CA" w:eastAsia="en-CA"/>
+              </w:rPr>
+            </w:pPr>
+            <w:r>
+              <w:rPr>
+                <w:lang w:val="en-CA" w:eastAsia="en-CA"/>
+              </w:rPr>
               <w:t>1.2</w:t>
             </w:r>
-          </w:p>
-          <w:p/>
-          <w:p>
-            <w:r>
-              <w:t xml:space="preserve">1.4 Dispatcher </w:t>
-            </w:r>
-          </w:p>
-        </w:tc>
-        <w:tc>
-          <w:tcPr>
-            <w:tcW w:w="4033" w:type="dxa"/>
-            <w:tcBorders>
-              <w:top w:val="single" w:sz="4" w:space="0" w:color="000000" w:themeColor="text1"/>
-              <w:left w:val="single" w:sz="4" w:space="0" w:color="000000" w:themeColor="text1"/>
-              <w:bottom w:val="single" w:sz="4" w:space="0" w:color="000000" w:themeColor="text1"/>
-              <w:right w:val="single" w:sz="4" w:space="0" w:color="000000" w:themeColor="text1"/>
-            </w:tcBorders>
-            <w:shd w:val="clear" w:color="auto" w:fill="FFFFFF" w:themeFill="background1"/>
-          </w:tcPr>
-          <w:p>
-            <w:pPr>
-              <w:rPr>
-                <w:lang w:val="en-CA" w:eastAsia="en-CA"/>
-              </w:rPr>
-            </w:pPr>
-          </w:p>
-          <w:p>
-            <w:pPr>
-              <w:rPr>
-                <w:lang w:val="en-CA" w:eastAsia="en-CA"/>
-              </w:rPr>
-            </w:pPr>
-            <w:r>
-              <w:rPr>
-                <w:lang w:val="en-CA" w:eastAsia="en-CA"/>
-              </w:rPr>
-              <w:t>1.3 System displays work orders and recommended resources</w:t>
-            </w:r>
-          </w:p>
-          <w:p>
-            <w:pPr>
-              <w:rPr>
-                <w:lang w:val="en-CA" w:eastAsia="en-CA"/>
-              </w:rPr>
-            </w:pPr>
-            <w:r>
-              <w:rPr>
-                <w:lang w:val="en-CA" w:eastAsia="en-CA"/>
-              </w:rPr>
-              <w:t>1.5</w:t>
-            </w:r>
+            <w:r>
+              <w:rPr>
+                <w:lang w:val="en-CA" w:eastAsia="en-CA"/>
+              </w:rPr>
+              <w:t xml:space="preserve"> </w:t>
+            </w:r>
+            <w:r>
+              <w:rPr>
+                <w:lang w:val="en-CA" w:eastAsia="en-CA"/>
+              </w:rPr>
+              <w:t>Returns success message</w:t>
+            </w:r>
+          </w:p>
+          <w:p>
+            <w:pPr>
+              <w:rPr>
+                <w:lang w:val="en-CA" w:eastAsia="en-CA"/>
+              </w:rPr>
+            </w:pPr>
           </w:p>
         </w:tc>
       </w:tr>
@@ -9061,6 +10318,12 @@
                 <w:lang w:val="en-CA" w:eastAsia="en-CA"/>
               </w:rPr>
               <w:t>1.</w:t>
+            </w:r>
+            <w:r>
+              <w:rPr>
+                <w:lang w:val="en-CA" w:eastAsia="en-CA"/>
+              </w:rPr>
+              <w:t>1 Returns error message</w:t>
             </w:r>
           </w:p>
         </w:tc>
@@ -9123,7 +10386,7 @@
 </file>
 
 <file path=word/endnotes.xml><?xml version="1.0" encoding="utf-8"?>
-<w:endnotes xmlns:wpc="http://schemas.microsoft.com/office/word/2010/wordprocessingCanvas" xmlns:cx="http://schemas.microsoft.com/office/drawing/2014/chartex" xmlns:cx1="http://schemas.microsoft.com/office/drawing/2015/9/8/chartex" xmlns:cx2="http://schemas.microsoft.com/office/drawing/2015/10/21/chartex" xmlns:cx3="http://schemas.microsoft.com/office/drawing/2016/5/9/chartex" xmlns:cx4="http://schemas.microsoft.com/office/drawing/2016/5/10/chartex" xmlns:cx5="http://schemas.microsoft.com/office/drawing/2016/5/11/chartex" xmlns:cx6="http://schemas.microsoft.com/office/drawing/2016/5/12/chartex" xmlns:cx7="http://schemas.microsoft.com/office/drawing/2016/5/13/chartex" xmlns:cx8="http://schemas.microsoft.com/office/drawing/2016/5/14/chartex" xmlns:mc="http://schemas.openxmlformats.org/markup-compatibility/2006" xmlns:aink="http://schemas.microsoft.com/office/drawing/2016/ink" xmlns:am3d="http://schemas.microsoft.com/office/drawing/2017/model3d" xmlns:o="urn:schemas-microsoft-com:office:office" xmlns:r="http://schemas.openxmlformats.org/officeDocument/2006/relationships" xmlns:m="http://schemas.openxmlformats.org/officeDocument/2006/math" xmlns:v="urn:schemas-microsoft-com:vml" xmlns:wp14="http://schemas.microsoft.com/office/word/2010/wordprocessingDrawing" xmlns:wp="http://schemas.openxmlformats.org/drawingml/2006/wordprocessingDrawing" xmlns:w10="urn:schemas-microsoft-com:office:word" xmlns:w="http://schemas.openxmlformats.org/wordprocessingml/2006/main" xmlns:w14="http://schemas.microsoft.com/office/word/2010/wordml" xmlns:w15="http://schemas.microsoft.com/office/word/2012/wordml" xmlns:w16cid="http://schemas.microsoft.com/office/word/2016/wordml/cid" xmlns:w16se="http://schemas.microsoft.com/office/word/2015/wordml/symex" xmlns:wpg="http://schemas.microsoft.com/office/word/2010/wordprocessingGroup" xmlns:wpi="http://schemas.microsoft.com/office/word/2010/wordprocessingInk" xmlns:wne="http://schemas.microsoft.com/office/word/2006/wordml" xmlns:wps="http://schemas.microsoft.com/office/word/2010/wordprocessingShape" mc:Ignorable="w14 w15 w16se w16cid wp14">
+<w:endnotes xmlns:wpc="http://schemas.microsoft.com/office/word/2010/wordprocessingCanvas" xmlns:cx="http://schemas.microsoft.com/office/drawing/2014/chartex" xmlns:cx1="http://schemas.microsoft.com/office/drawing/2015/9/8/chartex" xmlns:mc="http://schemas.openxmlformats.org/markup-compatibility/2006" xmlns:o="urn:schemas-microsoft-com:office:office" xmlns:r="http://schemas.openxmlformats.org/officeDocument/2006/relationships" xmlns:m="http://schemas.openxmlformats.org/officeDocument/2006/math" xmlns:v="urn:schemas-microsoft-com:vml" xmlns:wp14="http://schemas.microsoft.com/office/word/2010/wordprocessingDrawing" xmlns:wp="http://schemas.openxmlformats.org/drawingml/2006/wordprocessingDrawing" xmlns:w10="urn:schemas-microsoft-com:office:word" xmlns:w="http://schemas.openxmlformats.org/wordprocessingml/2006/main" xmlns:w14="http://schemas.microsoft.com/office/word/2010/wordml" xmlns:w15="http://schemas.microsoft.com/office/word/2012/wordml" xmlns:w16se="http://schemas.microsoft.com/office/word/2015/wordml/symex" xmlns:wpg="http://schemas.microsoft.com/office/word/2010/wordprocessingGroup" xmlns:wpi="http://schemas.microsoft.com/office/word/2010/wordprocessingInk" xmlns:wne="http://schemas.microsoft.com/office/word/2006/wordml" xmlns:wps="http://schemas.microsoft.com/office/word/2010/wordprocessingShape" mc:Ignorable="w14 w15 w16se wp14">
   <w:endnote w:type="separator" w:id="-1">
     <w:p>
       <w:pPr>
@@ -9148,7 +10411,7 @@
 </file>
 
 <file path=word/footnotes.xml><?xml version="1.0" encoding="utf-8"?>
-<w:footnotes xmlns:wpc="http://schemas.microsoft.com/office/word/2010/wordprocessingCanvas" xmlns:cx="http://schemas.microsoft.com/office/drawing/2014/chartex" xmlns:cx1="http://schemas.microsoft.com/office/drawing/2015/9/8/chartex" xmlns:cx2="http://schemas.microsoft.com/office/drawing/2015/10/21/chartex" xmlns:cx3="http://schemas.microsoft.com/office/drawing/2016/5/9/chartex" xmlns:cx4="http://schemas.microsoft.com/office/drawing/2016/5/10/chartex" xmlns:cx5="http://schemas.microsoft.com/office/drawing/2016/5/11/chartex" xmlns:cx6="http://schemas.microsoft.com/office/drawing/2016/5/12/chartex" xmlns:cx7="http://schemas.microsoft.com/office/drawing/2016/5/13/chartex" xmlns:cx8="http://schemas.microsoft.com/office/drawing/2016/5/14/chartex" xmlns:mc="http://schemas.openxmlformats.org/markup-compatibility/2006" xmlns:aink="http://schemas.microsoft.com/office/drawing/2016/ink" xmlns:am3d="http://schemas.microsoft.com/office/drawing/2017/model3d" xmlns:o="urn:schemas-microsoft-com:office:office" xmlns:r="http://schemas.openxmlformats.org/officeDocument/2006/relationships" xmlns:m="http://schemas.openxmlformats.org/officeDocument/2006/math" xmlns:v="urn:schemas-microsoft-com:vml" xmlns:wp14="http://schemas.microsoft.com/office/word/2010/wordprocessingDrawing" xmlns:wp="http://schemas.openxmlformats.org/drawingml/2006/wordprocessingDrawing" xmlns:w10="urn:schemas-microsoft-com:office:word" xmlns:w="http://schemas.openxmlformats.org/wordprocessingml/2006/main" xmlns:w14="http://schemas.microsoft.com/office/word/2010/wordml" xmlns:w15="http://schemas.microsoft.com/office/word/2012/wordml" xmlns:w16cid="http://schemas.microsoft.com/office/word/2016/wordml/cid" xmlns:w16se="http://schemas.microsoft.com/office/word/2015/wordml/symex" xmlns:wpg="http://schemas.microsoft.com/office/word/2010/wordprocessingGroup" xmlns:wpi="http://schemas.microsoft.com/office/word/2010/wordprocessingInk" xmlns:wne="http://schemas.microsoft.com/office/word/2006/wordml" xmlns:wps="http://schemas.microsoft.com/office/word/2010/wordprocessingShape" mc:Ignorable="w14 w15 w16se w16cid wp14">
+<w:footnotes xmlns:wpc="http://schemas.microsoft.com/office/word/2010/wordprocessingCanvas" xmlns:cx="http://schemas.microsoft.com/office/drawing/2014/chartex" xmlns:cx1="http://schemas.microsoft.com/office/drawing/2015/9/8/chartex" xmlns:mc="http://schemas.openxmlformats.org/markup-compatibility/2006" xmlns:o="urn:schemas-microsoft-com:office:office" xmlns:r="http://schemas.openxmlformats.org/officeDocument/2006/relationships" xmlns:m="http://schemas.openxmlformats.org/officeDocument/2006/math" xmlns:v="urn:schemas-microsoft-com:vml" xmlns:wp14="http://schemas.microsoft.com/office/word/2010/wordprocessingDrawing" xmlns:wp="http://schemas.openxmlformats.org/drawingml/2006/wordprocessingDrawing" xmlns:w10="urn:schemas-microsoft-com:office:word" xmlns:w="http://schemas.openxmlformats.org/wordprocessingml/2006/main" xmlns:w14="http://schemas.microsoft.com/office/word/2010/wordml" xmlns:w15="http://schemas.microsoft.com/office/word/2012/wordml" xmlns:w16se="http://schemas.microsoft.com/office/word/2015/wordml/symex" xmlns:wpg="http://schemas.microsoft.com/office/word/2010/wordprocessingGroup" xmlns:wpi="http://schemas.microsoft.com/office/word/2010/wordprocessingInk" xmlns:wne="http://schemas.microsoft.com/office/word/2006/wordml" xmlns:wps="http://schemas.microsoft.com/office/word/2010/wordprocessingShape" mc:Ignorable="w14 w15 w16se wp14">
   <w:footnote w:type="separator" w:id="-1">
     <w:p>
       <w:pPr>
@@ -9173,7 +10436,7 @@
 </file>
 
 <file path=word/numbering.xml><?xml version="1.0" encoding="utf-8"?>
-<w:numbering xmlns:wpc="http://schemas.microsoft.com/office/word/2010/wordprocessingCanvas" xmlns:cx="http://schemas.microsoft.com/office/drawing/2014/chartex" xmlns:cx1="http://schemas.microsoft.com/office/drawing/2015/9/8/chartex" xmlns:cx2="http://schemas.microsoft.com/office/drawing/2015/10/21/chartex" xmlns:cx3="http://schemas.microsoft.com/office/drawing/2016/5/9/chartex" xmlns:cx4="http://schemas.microsoft.com/office/drawing/2016/5/10/chartex" xmlns:cx5="http://schemas.microsoft.com/office/drawing/2016/5/11/chartex" xmlns:cx6="http://schemas.microsoft.com/office/drawing/2016/5/12/chartex" xmlns:cx7="http://schemas.microsoft.com/office/drawing/2016/5/13/chartex" xmlns:cx8="http://schemas.microsoft.com/office/drawing/2016/5/14/chartex" xmlns:mc="http://schemas.openxmlformats.org/markup-compatibility/2006" xmlns:aink="http://schemas.microsoft.com/office/drawing/2016/ink" xmlns:am3d="http://schemas.microsoft.com/office/drawing/2017/model3d" xmlns:o="urn:schemas-microsoft-com:office:office" xmlns:r="http://schemas.openxmlformats.org/officeDocument/2006/relationships" xmlns:m="http://schemas.openxmlformats.org/officeDocument/2006/math" xmlns:v="urn:schemas-microsoft-com:vml" xmlns:wp14="http://schemas.microsoft.com/office/word/2010/wordprocessingDrawing" xmlns:wp="http://schemas.openxmlformats.org/drawingml/2006/wordprocessingDrawing" xmlns:w10="urn:schemas-microsoft-com:office:word" xmlns:w="http://schemas.openxmlformats.org/wordprocessingml/2006/main" xmlns:w14="http://schemas.microsoft.com/office/word/2010/wordml" xmlns:w15="http://schemas.microsoft.com/office/word/2012/wordml" xmlns:w16cid="http://schemas.microsoft.com/office/word/2016/wordml/cid" xmlns:w16se="http://schemas.microsoft.com/office/word/2015/wordml/symex" xmlns:wpg="http://schemas.microsoft.com/office/word/2010/wordprocessingGroup" xmlns:wpi="http://schemas.microsoft.com/office/word/2010/wordprocessingInk" xmlns:wne="http://schemas.microsoft.com/office/word/2006/wordml" xmlns:wps="http://schemas.microsoft.com/office/word/2010/wordprocessingShape" mc:Ignorable="w14 w15 w16se w16cid wp14">
+<w:numbering xmlns:wpc="http://schemas.microsoft.com/office/word/2010/wordprocessingCanvas" xmlns:cx="http://schemas.microsoft.com/office/drawing/2014/chartex" xmlns:cx1="http://schemas.microsoft.com/office/drawing/2015/9/8/chartex" xmlns:mc="http://schemas.openxmlformats.org/markup-compatibility/2006" xmlns:o="urn:schemas-microsoft-com:office:office" xmlns:r="http://schemas.openxmlformats.org/officeDocument/2006/relationships" xmlns:m="http://schemas.openxmlformats.org/officeDocument/2006/math" xmlns:v="urn:schemas-microsoft-com:vml" xmlns:wp14="http://schemas.microsoft.com/office/word/2010/wordprocessingDrawing" xmlns:wp="http://schemas.openxmlformats.org/drawingml/2006/wordprocessingDrawing" xmlns:w10="urn:schemas-microsoft-com:office:word" xmlns:w="http://schemas.openxmlformats.org/wordprocessingml/2006/main" xmlns:w14="http://schemas.microsoft.com/office/word/2010/wordml" xmlns:w15="http://schemas.microsoft.com/office/word/2012/wordml" xmlns:w16se="http://schemas.microsoft.com/office/word/2015/wordml/symex" xmlns:wpg="http://schemas.microsoft.com/office/word/2010/wordprocessingGroup" xmlns:wpi="http://schemas.microsoft.com/office/word/2010/wordprocessingInk" xmlns:wne="http://schemas.microsoft.com/office/word/2006/wordml" xmlns:wps="http://schemas.microsoft.com/office/word/2010/wordprocessingShape" mc:Ignorable="w14 w15 w16se wp14">
   <w:abstractNum w:abstractNumId="0" w15:restartNumberingAfterBreak="0">
     <w:nsid w:val="0105436E"/>
     <w:multiLevelType w:val="multilevel"/>
@@ -11923,6 +13186,119 @@
     </w:lvl>
   </w:abstractNum>
   <w:abstractNum w:abstractNumId="30" w15:restartNumberingAfterBreak="0">
+    <w:nsid w:val="48C03C67"/>
+    <w:multiLevelType w:val="multilevel"/>
+    <w:tmpl w:val="00FE68CE"/>
+    <w:lvl w:ilvl="0">
+      <w:start w:val="1"/>
+      <w:numFmt w:val="decimal"/>
+      <w:lvlText w:val="%1"/>
+      <w:lvlJc w:val="left"/>
+      <w:pPr>
+        <w:ind w:left="414" w:hanging="414"/>
+      </w:pPr>
+      <w:rPr>
+        <w:rFonts w:hint="default"/>
+      </w:rPr>
+    </w:lvl>
+    <w:lvl w:ilvl="1">
+      <w:start w:val="1"/>
+      <w:numFmt w:val="decimal"/>
+      <w:lvlText w:val="%1.%2"/>
+      <w:lvlJc w:val="left"/>
+      <w:pPr>
+        <w:ind w:left="414" w:hanging="414"/>
+      </w:pPr>
+      <w:rPr>
+        <w:rFonts w:hint="default"/>
+      </w:rPr>
+    </w:lvl>
+    <w:lvl w:ilvl="2">
+      <w:start w:val="1"/>
+      <w:numFmt w:val="decimal"/>
+      <w:lvlText w:val="%1.%2.%3"/>
+      <w:lvlJc w:val="left"/>
+      <w:pPr>
+        <w:ind w:left="720" w:hanging="720"/>
+      </w:pPr>
+      <w:rPr>
+        <w:rFonts w:hint="default"/>
+      </w:rPr>
+    </w:lvl>
+    <w:lvl w:ilvl="3">
+      <w:start w:val="1"/>
+      <w:numFmt w:val="decimal"/>
+      <w:lvlText w:val="%1.%2.%3.%4"/>
+      <w:lvlJc w:val="left"/>
+      <w:pPr>
+        <w:ind w:left="1080" w:hanging="1080"/>
+      </w:pPr>
+      <w:rPr>
+        <w:rFonts w:hint="default"/>
+      </w:rPr>
+    </w:lvl>
+    <w:lvl w:ilvl="4">
+      <w:start w:val="1"/>
+      <w:numFmt w:val="decimal"/>
+      <w:lvlText w:val="%1.%2.%3.%4.%5"/>
+      <w:lvlJc w:val="left"/>
+      <w:pPr>
+        <w:ind w:left="1080" w:hanging="1080"/>
+      </w:pPr>
+      <w:rPr>
+        <w:rFonts w:hint="default"/>
+      </w:rPr>
+    </w:lvl>
+    <w:lvl w:ilvl="5">
+      <w:start w:val="1"/>
+      <w:numFmt w:val="decimal"/>
+      <w:lvlText w:val="%1.%2.%3.%4.%5.%6"/>
+      <w:lvlJc w:val="left"/>
+      <w:pPr>
+        <w:ind w:left="1440" w:hanging="1440"/>
+      </w:pPr>
+      <w:rPr>
+        <w:rFonts w:hint="default"/>
+      </w:rPr>
+    </w:lvl>
+    <w:lvl w:ilvl="6">
+      <w:start w:val="1"/>
+      <w:numFmt w:val="decimal"/>
+      <w:lvlText w:val="%1.%2.%3.%4.%5.%6.%7"/>
+      <w:lvlJc w:val="left"/>
+      <w:pPr>
+        <w:ind w:left="1440" w:hanging="1440"/>
+      </w:pPr>
+      <w:rPr>
+        <w:rFonts w:hint="default"/>
+      </w:rPr>
+    </w:lvl>
+    <w:lvl w:ilvl="7">
+      <w:start w:val="1"/>
+      <w:numFmt w:val="decimal"/>
+      <w:lvlText w:val="%1.%2.%3.%4.%5.%6.%7.%8"/>
+      <w:lvlJc w:val="left"/>
+      <w:pPr>
+        <w:ind w:left="1800" w:hanging="1800"/>
+      </w:pPr>
+      <w:rPr>
+        <w:rFonts w:hint="default"/>
+      </w:rPr>
+    </w:lvl>
+    <w:lvl w:ilvl="8">
+      <w:start w:val="1"/>
+      <w:numFmt w:val="decimal"/>
+      <w:lvlText w:val="%1.%2.%3.%4.%5.%6.%7.%8.%9"/>
+      <w:lvlJc w:val="left"/>
+      <w:pPr>
+        <w:ind w:left="1800" w:hanging="1800"/>
+      </w:pPr>
+      <w:rPr>
+        <w:rFonts w:hint="default"/>
+      </w:rPr>
+    </w:lvl>
+  </w:abstractNum>
+  <w:abstractNum w:abstractNumId="31" w15:restartNumberingAfterBreak="0">
     <w:nsid w:val="48F47874"/>
     <w:multiLevelType w:val="multilevel"/>
     <w:tmpl w:val="BA30429E"/>
@@ -12016,7 +13392,7 @@
       </w:pPr>
     </w:lvl>
   </w:abstractNum>
-  <w:abstractNum w:abstractNumId="31" w15:restartNumberingAfterBreak="0">
+  <w:abstractNum w:abstractNumId="32" w15:restartNumberingAfterBreak="0">
     <w:nsid w:val="4DAE565E"/>
     <w:multiLevelType w:val="multilevel"/>
     <w:tmpl w:val="BA30429E"/>
@@ -12110,7 +13486,7 @@
       </w:pPr>
     </w:lvl>
   </w:abstractNum>
-  <w:abstractNum w:abstractNumId="32" w15:restartNumberingAfterBreak="0">
+  <w:abstractNum w:abstractNumId="33" w15:restartNumberingAfterBreak="0">
     <w:nsid w:val="4ECE7BB8"/>
     <w:multiLevelType w:val="multilevel"/>
     <w:tmpl w:val="BA30429E"/>
@@ -12204,7 +13580,7 @@
       </w:pPr>
     </w:lvl>
   </w:abstractNum>
-  <w:abstractNum w:abstractNumId="33" w15:restartNumberingAfterBreak="0">
+  <w:abstractNum w:abstractNumId="34" w15:restartNumberingAfterBreak="0">
     <w:nsid w:val="55626495"/>
     <w:multiLevelType w:val="multilevel"/>
     <w:tmpl w:val="9FB2FCE4"/>
@@ -12297,7 +13673,7 @@
       </w:pPr>
     </w:lvl>
   </w:abstractNum>
-  <w:abstractNum w:abstractNumId="34" w15:restartNumberingAfterBreak="0">
+  <w:abstractNum w:abstractNumId="35" w15:restartNumberingAfterBreak="0">
     <w:nsid w:val="57B15941"/>
     <w:multiLevelType w:val="multilevel"/>
     <w:tmpl w:val="BA30429E"/>
@@ -12391,7 +13767,7 @@
       </w:pPr>
     </w:lvl>
   </w:abstractNum>
-  <w:abstractNum w:abstractNumId="35" w15:restartNumberingAfterBreak="0">
+  <w:abstractNum w:abstractNumId="36" w15:restartNumberingAfterBreak="0">
     <w:nsid w:val="5A20573C"/>
     <w:multiLevelType w:val="multilevel"/>
     <w:tmpl w:val="BA30429E"/>
@@ -12485,7 +13861,7 @@
       </w:pPr>
     </w:lvl>
   </w:abstractNum>
-  <w:abstractNum w:abstractNumId="36" w15:restartNumberingAfterBreak="0">
+  <w:abstractNum w:abstractNumId="37" w15:restartNumberingAfterBreak="0">
     <w:nsid w:val="5E7E58D8"/>
     <w:multiLevelType w:val="multilevel"/>
     <w:tmpl w:val="CA7CB07E"/>
@@ -12571,7 +13947,7 @@
       </w:pPr>
     </w:lvl>
   </w:abstractNum>
-  <w:abstractNum w:abstractNumId="37" w15:restartNumberingAfterBreak="0">
+  <w:abstractNum w:abstractNumId="38" w15:restartNumberingAfterBreak="0">
     <w:nsid w:val="5F6F0226"/>
     <w:multiLevelType w:val="multilevel"/>
     <w:tmpl w:val="BA30429E"/>
@@ -12665,7 +14041,7 @@
       </w:pPr>
     </w:lvl>
   </w:abstractNum>
-  <w:abstractNum w:abstractNumId="38" w15:restartNumberingAfterBreak="0">
+  <w:abstractNum w:abstractNumId="39" w15:restartNumberingAfterBreak="0">
     <w:nsid w:val="6719063D"/>
     <w:multiLevelType w:val="multilevel"/>
     <w:tmpl w:val="CA7CB07E"/>
@@ -12751,7 +14127,7 @@
       </w:pPr>
     </w:lvl>
   </w:abstractNum>
-  <w:abstractNum w:abstractNumId="39" w15:restartNumberingAfterBreak="0">
+  <w:abstractNum w:abstractNumId="40" w15:restartNumberingAfterBreak="0">
     <w:nsid w:val="673A67F8"/>
     <w:multiLevelType w:val="multilevel"/>
     <w:tmpl w:val="CA7CB07E"/>
@@ -12837,7 +14213,7 @@
       </w:pPr>
     </w:lvl>
   </w:abstractNum>
-  <w:abstractNum w:abstractNumId="40" w15:restartNumberingAfterBreak="0">
+  <w:abstractNum w:abstractNumId="41" w15:restartNumberingAfterBreak="0">
     <w:nsid w:val="69081733"/>
     <w:multiLevelType w:val="multilevel"/>
     <w:tmpl w:val="BA30429E"/>
@@ -12931,7 +14307,7 @@
       </w:pPr>
     </w:lvl>
   </w:abstractNum>
-  <w:abstractNum w:abstractNumId="41" w15:restartNumberingAfterBreak="0">
+  <w:abstractNum w:abstractNumId="42" w15:restartNumberingAfterBreak="0">
     <w:nsid w:val="69AC4652"/>
     <w:multiLevelType w:val="multilevel"/>
     <w:tmpl w:val="BA30429E"/>
@@ -13025,7 +14401,7 @@
       </w:pPr>
     </w:lvl>
   </w:abstractNum>
-  <w:abstractNum w:abstractNumId="42" w15:restartNumberingAfterBreak="0">
+  <w:abstractNum w:abstractNumId="43" w15:restartNumberingAfterBreak="0">
     <w:nsid w:val="6B241E34"/>
     <w:multiLevelType w:val="multilevel"/>
     <w:tmpl w:val="BA30429E"/>
@@ -13119,7 +14495,7 @@
       </w:pPr>
     </w:lvl>
   </w:abstractNum>
-  <w:abstractNum w:abstractNumId="43" w15:restartNumberingAfterBreak="0">
+  <w:abstractNum w:abstractNumId="44" w15:restartNumberingAfterBreak="0">
     <w:nsid w:val="6FAB4A28"/>
     <w:multiLevelType w:val="multilevel"/>
     <w:tmpl w:val="35CEA802"/>
@@ -13232,7 +14608,7 @@
       </w:rPr>
     </w:lvl>
   </w:abstractNum>
-  <w:abstractNum w:abstractNumId="44" w15:restartNumberingAfterBreak="0">
+  <w:abstractNum w:abstractNumId="45" w15:restartNumberingAfterBreak="0">
     <w:nsid w:val="77042DBF"/>
     <w:multiLevelType w:val="multilevel"/>
     <w:tmpl w:val="BA30429E"/>
@@ -13326,7 +14702,7 @@
       </w:pPr>
     </w:lvl>
   </w:abstractNum>
-  <w:abstractNum w:abstractNumId="45" w15:restartNumberingAfterBreak="0">
+  <w:abstractNum w:abstractNumId="46" w15:restartNumberingAfterBreak="0">
     <w:nsid w:val="7C621D06"/>
     <w:multiLevelType w:val="multilevel"/>
     <w:tmpl w:val="CA7CB07E"/>
@@ -13412,7 +14788,7 @@
       </w:pPr>
     </w:lvl>
   </w:abstractNum>
-  <w:abstractNum w:abstractNumId="46" w15:restartNumberingAfterBreak="0">
+  <w:abstractNum w:abstractNumId="47" w15:restartNumberingAfterBreak="0">
     <w:nsid w:val="7E777A7C"/>
     <w:multiLevelType w:val="multilevel"/>
     <w:tmpl w:val="BA30429E"/>
@@ -13506,7 +14882,7 @@
       </w:pPr>
     </w:lvl>
   </w:abstractNum>
-  <w:abstractNum w:abstractNumId="47" w15:restartNumberingAfterBreak="0">
+  <w:abstractNum w:abstractNumId="48" w15:restartNumberingAfterBreak="0">
     <w:nsid w:val="7F6A509C"/>
     <w:multiLevelType w:val="multilevel"/>
     <w:tmpl w:val="EACAE952"/>
@@ -13600,7 +14976,7 @@
     </w:lvl>
   </w:abstractNum>
   <w:num w:numId="1">
-    <w:abstractNumId w:val="40"/>
+    <w:abstractNumId w:val="41"/>
     <w:lvlOverride w:ilvl="0">
       <w:startOverride w:val="1"/>
     </w:lvlOverride>
@@ -13660,7 +15036,7 @@
     </w:lvlOverride>
   </w:num>
   <w:num w:numId="3">
-    <w:abstractNumId w:val="32"/>
+    <w:abstractNumId w:val="33"/>
   </w:num>
   <w:num w:numId="4">
     <w:abstractNumId w:val="14"/>
@@ -13699,7 +15075,7 @@
     <w:abstractNumId w:val="13"/>
   </w:num>
   <w:num w:numId="7">
-    <w:abstractNumId w:val="36"/>
+    <w:abstractNumId w:val="37"/>
   </w:num>
   <w:num w:numId="8">
     <w:abstractNumId w:val="1"/>
@@ -13711,7 +15087,7 @@
     <w:abstractNumId w:val="21"/>
   </w:num>
   <w:num w:numId="11">
-    <w:abstractNumId w:val="47"/>
+    <w:abstractNumId w:val="48"/>
     <w:lvlOverride w:ilvl="0">
       <w:startOverride w:val="1"/>
     </w:lvlOverride>
@@ -13795,7 +15171,7 @@
     </w:lvlOverride>
   </w:num>
   <w:num w:numId="14">
-    <w:abstractNumId w:val="33"/>
+    <w:abstractNumId w:val="34"/>
   </w:num>
   <w:num w:numId="15">
     <w:abstractNumId w:val="16"/>
@@ -13867,22 +15243,22 @@
     <w:abstractNumId w:val="10"/>
   </w:num>
   <w:num w:numId="20">
-    <w:abstractNumId w:val="45"/>
+    <w:abstractNumId w:val="46"/>
   </w:num>
   <w:num w:numId="21">
-    <w:abstractNumId w:val="37"/>
+    <w:abstractNumId w:val="38"/>
   </w:num>
   <w:num w:numId="22">
     <w:abstractNumId w:val="19"/>
   </w:num>
   <w:num w:numId="23">
-    <w:abstractNumId w:val="30"/>
+    <w:abstractNumId w:val="31"/>
   </w:num>
   <w:num w:numId="24">
-    <w:abstractNumId w:val="34"/>
+    <w:abstractNumId w:val="35"/>
   </w:num>
   <w:num w:numId="25">
-    <w:abstractNumId w:val="44"/>
+    <w:abstractNumId w:val="45"/>
   </w:num>
   <w:num w:numId="26">
     <w:abstractNumId w:val="11"/>
@@ -13931,22 +15307,22 @@
     </w:lvlOverride>
   </w:num>
   <w:num w:numId="33">
-    <w:abstractNumId w:val="31"/>
+    <w:abstractNumId w:val="32"/>
   </w:num>
   <w:num w:numId="34">
     <w:abstractNumId w:val="17"/>
   </w:num>
   <w:num w:numId="35">
-    <w:abstractNumId w:val="46"/>
+    <w:abstractNumId w:val="47"/>
   </w:num>
   <w:num w:numId="36">
-    <w:abstractNumId w:val="35"/>
+    <w:abstractNumId w:val="36"/>
   </w:num>
   <w:num w:numId="37">
-    <w:abstractNumId w:val="41"/>
+    <w:abstractNumId w:val="42"/>
   </w:num>
   <w:num w:numId="38">
-    <w:abstractNumId w:val="42"/>
+    <w:abstractNumId w:val="43"/>
   </w:num>
   <w:num w:numId="39">
     <w:abstractNumId w:val="22"/>
@@ -13955,7 +15331,7 @@
     <w:abstractNumId w:val="8"/>
   </w:num>
   <w:num w:numId="41">
-    <w:abstractNumId w:val="43"/>
+    <w:abstractNumId w:val="44"/>
   </w:num>
   <w:num w:numId="42">
     <w:abstractNumId w:val="25"/>
@@ -13991,7 +15367,7 @@
     <w:abstractNumId w:val="6"/>
   </w:num>
   <w:num w:numId="44">
-    <w:abstractNumId w:val="38"/>
+    <w:abstractNumId w:val="39"/>
   </w:num>
   <w:num w:numId="45">
     <w:abstractNumId w:val="27"/>
@@ -14000,7 +15376,7 @@
     <w:abstractNumId w:val="20"/>
   </w:num>
   <w:num w:numId="47">
-    <w:abstractNumId w:val="39"/>
+    <w:abstractNumId w:val="40"/>
   </w:num>
   <w:num w:numId="48">
     <w:abstractNumId w:val="2"/>
@@ -14008,12 +15384,15 @@
   <w:num w:numId="49">
     <w:abstractNumId w:val="15"/>
   </w:num>
+  <w:num w:numId="50">
+    <w:abstractNumId w:val="30"/>
+  </w:num>
   <w:numIdMacAtCleanup w:val="44"/>
 </w:numbering>
 </file>
 
 <file path=word/styles.xml><?xml version="1.0" encoding="utf-8"?>
-<w:styles xmlns:mc="http://schemas.openxmlformats.org/markup-compatibility/2006" xmlns:r="http://schemas.openxmlformats.org/officeDocument/2006/relationships" xmlns:w="http://schemas.openxmlformats.org/wordprocessingml/2006/main" xmlns:w14="http://schemas.microsoft.com/office/word/2010/wordml" xmlns:w15="http://schemas.microsoft.com/office/word/2012/wordml" xmlns:w16cid="http://schemas.microsoft.com/office/word/2016/wordml/cid" xmlns:w16se="http://schemas.microsoft.com/office/word/2015/wordml/symex" mc:Ignorable="w14 w15 w16se w16cid">
+<w:styles xmlns:mc="http://schemas.openxmlformats.org/markup-compatibility/2006" xmlns:r="http://schemas.openxmlformats.org/officeDocument/2006/relationships" xmlns:w="http://schemas.openxmlformats.org/wordprocessingml/2006/main" xmlns:w14="http://schemas.microsoft.com/office/word/2010/wordml" xmlns:w15="http://schemas.microsoft.com/office/word/2012/wordml" xmlns:w16se="http://schemas.microsoft.com/office/word/2015/wordml/symex" mc:Ignorable="w14 w15 w16se">
   <w:docDefaults>
     <w:rPrDefault>
       <w:rPr>
@@ -14029,7 +15408,7 @@
       </w:pPr>
     </w:pPrDefault>
   </w:docDefaults>
-  <w:latentStyles w:defLockedState="0" w:defUIPriority="99" w:defSemiHidden="0" w:defUnhideWhenUsed="0" w:defQFormat="0" w:count="375">
+  <w:latentStyles w:defLockedState="0" w:defUIPriority="99" w:defSemiHidden="0" w:defUnhideWhenUsed="0" w:defQFormat="0" w:count="371">
     <w:lsdException w:name="Normal" w:uiPriority="0" w:qFormat="1"/>
     <w:lsdException w:name="heading 1" w:uiPriority="9" w:qFormat="1"/>
     <w:lsdException w:name="heading 2" w:semiHidden="1" w:uiPriority="9" w:unhideWhenUsed="1" w:qFormat="1"/>
@@ -14401,10 +15780,6 @@
     <w:lsdException w:name="List Table 5 Dark Accent 6" w:uiPriority="50"/>
     <w:lsdException w:name="List Table 6 Colorful Accent 6" w:uiPriority="51"/>
     <w:lsdException w:name="List Table 7 Colorful Accent 6" w:uiPriority="52"/>
-    <w:lsdException w:name="Mention" w:semiHidden="1" w:unhideWhenUsed="1"/>
-    <w:lsdException w:name="Smart Hyperlink" w:semiHidden="1" w:unhideWhenUsed="1"/>
-    <w:lsdException w:name="Hashtag" w:semiHidden="1" w:unhideWhenUsed="1"/>
-    <w:lsdException w:name="Unresolved Mention" w:semiHidden="1" w:unhideWhenUsed="1"/>
   </w:latentStyles>
   <w:style w:type="paragraph" w:default="1" w:styleId="Normal">
     <w:name w:val="Normal"/>

</xml_diff>